<commit_message>
finished code and added report in word file :alien:
</commit_message>
<xml_diff>
--- a/HW1/ML_HW1.docx
+++ b/HW1/ML_HW1.docx
@@ -1,6 +1,6 @@
 
 <file path=word/document.xml><?xml version="1.0" encoding="utf-8"?>
-<w:document xmlns:wpc="http://schemas.microsoft.com/office/word/2010/wordprocessingCanvas" xmlns:cx="http://schemas.microsoft.com/office/drawing/2014/chartex" xmlns:cx1="http://schemas.microsoft.com/office/drawing/2015/9/8/chartex" xmlns:cx2="http://schemas.microsoft.com/office/drawing/2015/10/21/chartex" xmlns:cx3="http://schemas.microsoft.com/office/drawing/2016/5/9/chartex" xmlns:cx4="http://schemas.microsoft.com/office/drawing/2016/5/10/chartex" xmlns:cx5="http://schemas.microsoft.com/office/drawing/2016/5/11/chartex" xmlns:cx6="http://schemas.microsoft.com/office/drawing/2016/5/12/chartex" xmlns:cx7="http://schemas.microsoft.com/office/drawing/2016/5/13/chartex" xmlns:cx8="http://schemas.microsoft.com/office/drawing/2016/5/14/chartex" xmlns:mc="http://schemas.openxmlformats.org/markup-compatibility/2006" xmlns:aink="http://schemas.microsoft.com/office/drawing/2016/ink" xmlns:am3d="http://schemas.microsoft.com/office/drawing/2017/model3d" xmlns:o="urn:schemas-microsoft-com:office:office" xmlns:oel="http://schemas.microsoft.com/office/2019/extlst" xmlns:r="http://schemas.openxmlformats.org/officeDocument/2006/relationships" xmlns:m="http://schemas.openxmlformats.org/officeDocument/2006/math" xmlns:v="urn:schemas-microsoft-com:vml" xmlns:wp14="http://schemas.microsoft.com/office/word/2010/wordprocessingDrawing" xmlns:wp="http://schemas.openxmlformats.org/drawingml/2006/wordprocessingDrawing" xmlns:w10="urn:schemas-microsoft-com:office:word" xmlns:w="http://schemas.openxmlformats.org/wordprocessingml/2006/main" xmlns:w14="http://schemas.microsoft.com/office/word/2010/wordml" xmlns:w15="http://schemas.microsoft.com/office/word/2012/wordml" xmlns:w16cex="http://schemas.microsoft.com/office/word/2018/wordml/cex" xmlns:w16cid="http://schemas.microsoft.com/office/word/2016/wordml/cid" xmlns:w16="http://schemas.microsoft.com/office/word/2018/wordml" xmlns:w16sdtdh="http://schemas.microsoft.com/office/word/2020/wordml/sdtdatahash" xmlns:w16se="http://schemas.microsoft.com/office/word/2015/wordml/symex" xmlns:wpg="http://schemas.microsoft.com/office/word/2010/wordprocessingGroup" xmlns:wpi="http://schemas.microsoft.com/office/word/2010/wordprocessingInk" xmlns:wne="http://schemas.microsoft.com/office/word/2006/wordml" xmlns:wps="http://schemas.microsoft.com/office/word/2010/wordprocessingShape" mc:Ignorable="w14 w15 w16se w16cid w16 w16cex w16sdtdh wp14">
+<w:document xmlns:wpc="http://schemas.microsoft.com/office/word/2010/wordprocessingCanvas" xmlns:cx="http://schemas.microsoft.com/office/drawing/2014/chartex" xmlns:cx1="http://schemas.microsoft.com/office/drawing/2015/9/8/chartex" xmlns:cx2="http://schemas.microsoft.com/office/drawing/2015/10/21/chartex" xmlns:cx3="http://schemas.microsoft.com/office/drawing/2016/5/9/chartex" xmlns:cx4="http://schemas.microsoft.com/office/drawing/2016/5/10/chartex" xmlns:cx5="http://schemas.microsoft.com/office/drawing/2016/5/11/chartex" xmlns:cx6="http://schemas.microsoft.com/office/drawing/2016/5/12/chartex" xmlns:cx7="http://schemas.microsoft.com/office/drawing/2016/5/13/chartex" xmlns:cx8="http://schemas.microsoft.com/office/drawing/2016/5/14/chartex" xmlns:mc="http://schemas.openxmlformats.org/markup-compatibility/2006" xmlns:aink="http://schemas.microsoft.com/office/drawing/2016/ink" xmlns:am3d="http://schemas.microsoft.com/office/drawing/2017/model3d" xmlns:o="urn:schemas-microsoft-com:office:office" xmlns:oel="http://schemas.microsoft.com/office/2019/extlst" xmlns:r="http://schemas.openxmlformats.org/officeDocument/2006/relationships" xmlns:m="http://schemas.openxmlformats.org/officeDocument/2006/math" xmlns:v="urn:schemas-microsoft-com:vml" xmlns:wp14="http://schemas.microsoft.com/office/word/2010/wordprocessingDrawing" xmlns:wp="http://schemas.openxmlformats.org/drawingml/2006/wordprocessingDrawing" xmlns:w10="urn:schemas-microsoft-com:office:word" xmlns:w="http://schemas.openxmlformats.org/wordprocessingml/2006/main" xmlns:w14="http://schemas.microsoft.com/office/word/2010/wordml" xmlns:w15="http://schemas.microsoft.com/office/word/2012/wordml" xmlns:w16cex="http://schemas.microsoft.com/office/word/2018/wordml/cex" xmlns:w16cid="http://schemas.microsoft.com/office/word/2016/wordml/cid" xmlns:w16="http://schemas.microsoft.com/office/word/2018/wordml" xmlns:w16du="http://schemas.microsoft.com/office/word/2023/wordml/word16du" xmlns:w16sdtdh="http://schemas.microsoft.com/office/word/2020/wordml/sdtdatahash" xmlns:w16se="http://schemas.microsoft.com/office/word/2015/wordml/symex" xmlns:wpg="http://schemas.microsoft.com/office/word/2010/wordprocessingGroup" xmlns:wpi="http://schemas.microsoft.com/office/word/2010/wordprocessingInk" xmlns:wne="http://schemas.microsoft.com/office/word/2006/wordml" xmlns:wps="http://schemas.microsoft.com/office/word/2010/wordprocessingShape" mc:Ignorable="w14 w15 w16se w16cid w16 w16cex w16sdtdh wp14">
   <w:body>
     <w:p>
       <w:pPr>
@@ -254,7 +254,7 @@
           <w:tab w:val="left" w:pos="1240"/>
         </w:tabs>
         <w:rPr>
-          <w:rFonts w:eastAsiaTheme="minorEastAsia" w:cstheme="minorHAnsi" w:hint="cs"/>
+          <w:rFonts w:eastAsiaTheme="minorEastAsia" w:cstheme="minorHAnsi"/>
         </w:rPr>
       </w:pPr>
       <w:r>
@@ -284,7 +284,7 @@
           <w:tab w:val="left" w:pos="1240"/>
         </w:tabs>
         <w:rPr>
-          <w:rFonts w:eastAsiaTheme="minorEastAsia" w:cstheme="minorHAnsi" w:hint="cs"/>
+          <w:rFonts w:eastAsiaTheme="minorEastAsia" w:cstheme="minorHAnsi"/>
           <w:i/>
           <w:rtl/>
         </w:rPr>
@@ -949,7 +949,7 @@
           <w:tab w:val="left" w:pos="1240"/>
         </w:tabs>
         <w:rPr>
-          <w:rFonts w:eastAsiaTheme="minorEastAsia" w:cstheme="minorHAnsi" w:hint="cs"/>
+          <w:rFonts w:eastAsiaTheme="minorEastAsia" w:cstheme="minorHAnsi"/>
           <w:rtl/>
         </w:rPr>
       </w:pPr>
@@ -1279,13 +1279,7 @@
             <w:rPr>
               <w:rFonts w:ascii="Cambria Math" w:eastAsiaTheme="minorEastAsia" w:hAnsi="Cambria Math" w:cstheme="minorHAnsi"/>
             </w:rPr>
-            <m:t>=0.9⋅0.3+0.5⋅0.5+0.2⋅0.2=</m:t>
-          </m:r>
-          <m:r>
-            <w:rPr>
-              <w:rFonts w:ascii="Cambria Math" w:eastAsiaTheme="minorEastAsia" w:hAnsi="Cambria Math" w:cstheme="minorHAnsi"/>
-            </w:rPr>
-            <m:t>0.56</m:t>
+            <m:t>=0.9⋅0.3+0.5⋅0.5+0.2⋅0.2=0.56</m:t>
           </m:r>
         </m:oMath>
       </m:oMathPara>
@@ -1337,13 +1331,7 @@
                     <w:rPr>
                       <w:rFonts w:ascii="Cambria Math" w:eastAsiaTheme="minorEastAsia" w:hAnsi="Cambria Math" w:cstheme="minorHAnsi"/>
                     </w:rPr>
-                    <m:t xml:space="preserve">diminished </m:t>
-                  </m:r>
-                  <m:r>
-                    <w:rPr>
-                      <w:rFonts w:ascii="Cambria Math" w:eastAsiaTheme="minorEastAsia" w:hAnsi="Cambria Math" w:cstheme="minorHAnsi"/>
-                    </w:rPr>
-                    <m:t>picture</m:t>
+                    <m:t>diminished picture</m:t>
                   </m:r>
                 </m:e>
               </m:d>
@@ -1411,7 +1399,7 @@
           <w:tab w:val="left" w:pos="1240"/>
         </w:tabs>
         <w:rPr>
-          <w:rFonts w:eastAsiaTheme="minorEastAsia" w:cstheme="minorHAnsi" w:hint="cs"/>
+          <w:rFonts w:eastAsiaTheme="minorEastAsia" w:cstheme="minorHAnsi"/>
           <w:i/>
           <w:rtl/>
         </w:rPr>
@@ -2423,13 +2411,7 @@
                     <w:rPr>
                       <w:rFonts w:ascii="Cambria Math" w:eastAsiaTheme="minorEastAsia" w:hAnsi="Cambria Math" w:cstheme="minorHAnsi"/>
                     </w:rPr>
-                    <m:t xml:space="preserve">bad </m:t>
-                  </m:r>
-                  <m:r>
-                    <w:rPr>
-                      <w:rFonts w:ascii="Cambria Math" w:eastAsiaTheme="minorEastAsia" w:hAnsi="Cambria Math" w:cstheme="minorHAnsi"/>
-                    </w:rPr>
-                    <m:t>TV</m:t>
+                    <m:t>bad TV</m:t>
                   </m:r>
                 </m:e>
                 <m:e>
@@ -2458,7 +2440,7 @@
           <w:tab w:val="left" w:pos="1240"/>
         </w:tabs>
         <w:rPr>
-          <w:rFonts w:eastAsiaTheme="minorEastAsia" w:cstheme="minorHAnsi" w:hint="cs"/>
+          <w:rFonts w:eastAsiaTheme="minorEastAsia" w:cstheme="minorHAnsi"/>
           <w:i/>
           <w:rtl/>
         </w:rPr>
@@ -2519,13 +2501,7 @@
                     <w:rPr>
                       <w:rFonts w:ascii="Cambria Math" w:hAnsi="Cambria Math" w:cstheme="minorHAnsi"/>
                     </w:rPr>
-                    <m:t xml:space="preserve">dim </m:t>
-                  </m:r>
-                  <m:r>
-                    <w:rPr>
-                      <w:rFonts w:ascii="Cambria Math" w:hAnsi="Cambria Math" w:cstheme="minorHAnsi"/>
-                    </w:rPr>
-                    <m:t>picture</m:t>
+                    <m:t>dim picture</m:t>
                   </m:r>
                 </m:e>
               </m:d>
@@ -2723,13 +2699,7 @@
                 <w:rPr>
                   <w:rFonts w:ascii="Cambria Math" w:hAnsi="Cambria Math" w:cstheme="minorHAnsi"/>
                 </w:rPr>
-                <m:t>0.</m:t>
-              </m:r>
-              <m:r>
-                <w:rPr>
-                  <w:rFonts w:ascii="Cambria Math" w:hAnsi="Cambria Math" w:cstheme="minorHAnsi"/>
-                </w:rPr>
-                <m:t>44</m:t>
+                <m:t>0.44</m:t>
               </m:r>
             </m:den>
           </m:f>
@@ -2737,13 +2707,7 @@
             <w:rPr>
               <w:rFonts w:ascii="Cambria Math" w:hAnsi="Cambria Math" w:cstheme="minorHAnsi"/>
             </w:rPr>
-            <m:t>=</m:t>
-          </m:r>
-          <m:r>
-            <w:rPr>
-              <w:rFonts w:ascii="Cambria Math" w:hAnsi="Cambria Math" w:cstheme="minorHAnsi"/>
-            </w:rPr>
-            <m:t>0.07</m:t>
+            <m:t>=0.07</m:t>
           </m:r>
         </m:oMath>
       </m:oMathPara>
@@ -2803,13 +2767,7 @@
                     <w:rPr>
                       <w:rFonts w:ascii="Cambria Math" w:eastAsiaTheme="minorEastAsia" w:hAnsi="Cambria Math" w:cstheme="minorHAnsi"/>
                     </w:rPr>
-                    <m:t xml:space="preserve">dim </m:t>
-                  </m:r>
-                  <m:r>
-                    <w:rPr>
-                      <w:rFonts w:ascii="Cambria Math" w:eastAsiaTheme="minorEastAsia" w:hAnsi="Cambria Math" w:cstheme="minorHAnsi"/>
-                    </w:rPr>
-                    <m:t>picture</m:t>
+                    <m:t>dim picture</m:t>
                   </m:r>
                 </m:e>
               </m:d>
@@ -2992,13 +2950,7 @@
                 <w:rPr>
                   <w:rFonts w:ascii="Cambria Math" w:hAnsi="Cambria Math" w:cstheme="minorHAnsi"/>
                 </w:rPr>
-                <m:t>0.8</m:t>
-              </m:r>
-              <m:r>
-                <w:rPr>
-                  <w:rFonts w:ascii="Cambria Math" w:hAnsi="Cambria Math" w:cstheme="minorHAnsi"/>
-                </w:rPr>
-                <m:t>⋅0.2</m:t>
+                <m:t>0.8⋅0.2</m:t>
               </m:r>
               <m:ctrlPr>
                 <w:rPr>
@@ -3013,13 +2965,7 @@
                 <w:rPr>
                   <w:rFonts w:ascii="Cambria Math" w:eastAsiaTheme="minorEastAsia" w:hAnsi="Cambria Math" w:cstheme="minorHAnsi"/>
                 </w:rPr>
-                <m:t>0.</m:t>
-              </m:r>
-              <m:r>
-                <w:rPr>
-                  <w:rFonts w:ascii="Cambria Math" w:eastAsiaTheme="minorEastAsia" w:hAnsi="Cambria Math" w:cstheme="minorHAnsi"/>
-                </w:rPr>
-                <m:t>44</m:t>
+                <m:t>0.44</m:t>
               </m:r>
             </m:den>
           </m:f>
@@ -3027,13 +2973,7 @@
             <w:rPr>
               <w:rFonts w:ascii="Cambria Math" w:hAnsi="Cambria Math" w:cstheme="minorHAnsi"/>
             </w:rPr>
-            <m:t>=</m:t>
-          </m:r>
-          <m:r>
-            <w:rPr>
-              <w:rFonts w:ascii="Cambria Math" w:hAnsi="Cambria Math" w:cstheme="minorHAnsi"/>
-            </w:rPr>
-            <m:t>0.364</m:t>
+            <m:t>=0.364</m:t>
           </m:r>
         </m:oMath>
       </m:oMathPara>
@@ -3093,13 +3033,7 @@
                     <w:rPr>
                       <w:rFonts w:ascii="Cambria Math" w:eastAsiaTheme="minorEastAsia" w:hAnsi="Cambria Math" w:cstheme="minorHAnsi"/>
                     </w:rPr>
-                    <m:t>dim</m:t>
-                  </m:r>
-                  <m:r>
-                    <w:rPr>
-                      <w:rFonts w:ascii="Cambria Math" w:eastAsiaTheme="minorEastAsia" w:hAnsi="Cambria Math" w:cstheme="minorHAnsi"/>
-                    </w:rPr>
-                    <m:t xml:space="preserve"> picture</m:t>
+                    <m:t>dim picture</m:t>
                   </m:r>
                 </m:e>
               </m:d>
@@ -3154,13 +3088,7 @@
                     <w:rPr>
                       <w:rFonts w:ascii="Cambria Math" w:eastAsiaTheme="minorEastAsia" w:hAnsi="Cambria Math" w:cstheme="minorHAnsi"/>
                     </w:rPr>
-                    <m:t xml:space="preserve">dim </m:t>
-                  </m:r>
-                  <m:r>
-                    <w:rPr>
-                      <w:rFonts w:ascii="Cambria Math" w:eastAsiaTheme="minorEastAsia" w:hAnsi="Cambria Math" w:cstheme="minorHAnsi"/>
-                    </w:rPr>
-                    <m:t>picture</m:t>
+                    <m:t>dim picture</m:t>
                   </m:r>
                 </m:e>
               </m:d>
@@ -3215,13 +3143,7 @@
                     <w:rPr>
                       <w:rFonts w:ascii="Cambria Math" w:eastAsiaTheme="minorEastAsia" w:hAnsi="Cambria Math" w:cstheme="minorHAnsi"/>
                     </w:rPr>
-                    <m:t>dim</m:t>
-                  </m:r>
-                  <m:r>
-                    <w:rPr>
-                      <w:rFonts w:ascii="Cambria Math" w:eastAsiaTheme="minorEastAsia" w:hAnsi="Cambria Math" w:cstheme="minorHAnsi"/>
-                    </w:rPr>
-                    <m:t xml:space="preserve"> picture</m:t>
+                    <m:t>dim picture</m:t>
                   </m:r>
                 </m:e>
               </m:d>
@@ -3231,13 +3153,7 @@
             <w:rPr>
               <w:rFonts w:ascii="Cambria Math" w:eastAsiaTheme="minorEastAsia" w:hAnsi="Cambria Math" w:cstheme="minorHAnsi"/>
             </w:rPr>
-            <m:t>=</m:t>
-          </m:r>
-          <m:r>
-            <w:rPr>
-              <w:rFonts w:ascii="Cambria Math" w:eastAsiaTheme="minorEastAsia" w:hAnsi="Cambria Math" w:cstheme="minorHAnsi"/>
-            </w:rPr>
-            <m:t>0.566</m:t>
+            <m:t>=0.566</m:t>
           </m:r>
         </m:oMath>
       </m:oMathPara>
@@ -3469,6 +3385,9 @@
             </m:e>
           </m:func>
           <m:r>
+            <m:rPr>
+              <m:sty m:val="p"/>
+            </m:rPr>
             <w:rPr>
               <w:rFonts w:ascii="Cambria Math" w:eastAsiaTheme="minorEastAsia" w:hAnsi="Cambria Math" w:cstheme="minorHAnsi"/>
             </w:rPr>
@@ -3564,6 +3483,9 @@
             </m:e>
           </m:func>
           <m:r>
+            <m:rPr>
+              <m:sty m:val="p"/>
+            </m:rPr>
             <w:rPr>
               <w:rFonts w:ascii="Cambria Math" w:eastAsiaTheme="minorEastAsia" w:hAnsi="Cambria Math" w:cstheme="minorHAnsi"/>
             </w:rPr>
@@ -3575,13 +3497,7 @@
             <w:rPr>
               <w:rFonts w:ascii="Cambria Math" w:eastAsiaTheme="minorEastAsia" w:hAnsi="Cambria Math" w:cstheme="minorHAnsi"/>
             </w:rPr>
-            <m:t>+</m:t>
-          </m:r>
-          <m:r>
-            <w:rPr>
-              <w:rFonts w:ascii="Cambria Math" w:eastAsiaTheme="minorEastAsia" w:hAnsi="Cambria Math" w:cstheme="minorHAnsi"/>
-            </w:rPr>
-            <m:t>λ</m:t>
+            <m:t>+λ</m:t>
           </m:r>
           <m:d>
             <m:dPr>
@@ -3665,6 +3581,9 @@
             </m:e>
           </m:func>
           <m:r>
+            <m:rPr>
+              <m:sty m:val="p"/>
+            </m:rPr>
             <w:rPr>
               <w:rFonts w:ascii="Cambria Math" w:eastAsiaTheme="minorEastAsia" w:hAnsi="Cambria Math" w:cstheme="minorHAnsi"/>
             </w:rPr>
@@ -3676,49 +3595,7 @@
             <w:rPr>
               <w:rFonts w:ascii="Cambria Math" w:eastAsiaTheme="minorEastAsia" w:hAnsi="Cambria Math" w:cstheme="minorHAnsi"/>
             </w:rPr>
-            <m:t>=0⋅</m:t>
-          </m:r>
-          <m:r>
-            <w:rPr>
-              <w:rFonts w:ascii="Cambria Math" w:eastAsiaTheme="minorEastAsia" w:hAnsi="Cambria Math" w:cstheme="minorHAnsi"/>
-            </w:rPr>
-            <m:t>0.482</m:t>
-          </m:r>
-          <m:r>
-            <w:rPr>
-              <w:rFonts w:ascii="Cambria Math" w:eastAsiaTheme="minorEastAsia" w:hAnsi="Cambria Math" w:cstheme="minorHAnsi"/>
-            </w:rPr>
-            <m:t>+5⋅</m:t>
-          </m:r>
-          <m:r>
-            <w:rPr>
-              <w:rFonts w:ascii="Cambria Math" w:eastAsiaTheme="minorEastAsia" w:hAnsi="Cambria Math" w:cstheme="minorHAnsi"/>
-            </w:rPr>
-            <m:t>0</m:t>
-          </m:r>
-          <m:r>
-            <w:rPr>
-              <w:rFonts w:ascii="Cambria Math" w:eastAsiaTheme="minorEastAsia" w:hAnsi="Cambria Math" w:cstheme="minorHAnsi"/>
-            </w:rPr>
-            <m:t>.448</m:t>
-          </m:r>
-          <m:r>
-            <w:rPr>
-              <w:rFonts w:ascii="Cambria Math" w:eastAsiaTheme="minorEastAsia" w:hAnsi="Cambria Math" w:cstheme="minorHAnsi"/>
-            </w:rPr>
-            <m:t>+20⋅</m:t>
-          </m:r>
-          <m:r>
-            <w:rPr>
-              <w:rFonts w:ascii="Cambria Math" w:eastAsiaTheme="minorEastAsia" w:hAnsi="Cambria Math" w:cstheme="minorHAnsi"/>
-            </w:rPr>
-            <m:t>0.07=</m:t>
-          </m:r>
-          <m:r>
-            <w:rPr>
-              <w:rFonts w:ascii="Cambria Math" w:eastAsiaTheme="minorEastAsia" w:hAnsi="Cambria Math" w:cstheme="minorHAnsi"/>
-            </w:rPr>
-            <m:t>3.64</m:t>
+            <m:t>=0⋅0.482+5⋅0.448+20⋅0.07=3.64</m:t>
           </m:r>
         </m:oMath>
       </m:oMathPara>
@@ -3787,13 +3664,7 @@
                 <w:rPr>
                   <w:rFonts w:ascii="Cambria Math" w:eastAsiaTheme="minorEastAsia" w:hAnsi="Cambria Math" w:cstheme="minorHAnsi"/>
                 </w:rPr>
-                <m:t xml:space="preserve">t </m:t>
-              </m:r>
-              <m:r>
-                <w:rPr>
-                  <w:rFonts w:ascii="Cambria Math" w:eastAsiaTheme="minorEastAsia" w:hAnsi="Cambria Math" w:cstheme="minorHAnsi"/>
-                </w:rPr>
-                <m:t>buy TV</m:t>
+                <m:t>t buy TV</m:t>
               </m:r>
             </m:e>
             <m:e>
@@ -3857,13 +3728,7 @@
                 <w:rPr>
                   <w:rFonts w:ascii="Cambria Math" w:eastAsiaTheme="minorEastAsia" w:hAnsi="Cambria Math" w:cstheme="minorHAnsi"/>
                 </w:rPr>
-                <m:t xml:space="preserve">t </m:t>
-              </m:r>
-              <m:r>
-                <w:rPr>
-                  <w:rFonts w:ascii="Cambria Math" w:eastAsiaTheme="minorEastAsia" w:hAnsi="Cambria Math" w:cstheme="minorHAnsi"/>
-                </w:rPr>
-                <m:t>buy TV|good</m:t>
+                <m:t>t buy TV|good</m:t>
               </m:r>
             </m:e>
           </m:d>
@@ -3923,6 +3788,9 @@
             </m:e>
           </m:func>
           <m:r>
+            <m:rPr>
+              <m:sty m:val="p"/>
+            </m:rPr>
             <w:rPr>
               <w:rFonts w:ascii="Cambria Math" w:eastAsiaTheme="minorEastAsia" w:hAnsi="Cambria Math" w:cstheme="minorHAnsi"/>
             </w:rPr>
@@ -4050,6 +3918,9 @@
             </m:e>
           </m:func>
           <m:r>
+            <m:rPr>
+              <m:sty m:val="p"/>
+            </m:rPr>
             <w:rPr>
               <w:rFonts w:ascii="Cambria Math" w:eastAsiaTheme="minorEastAsia" w:hAnsi="Cambria Math" w:cstheme="minorHAnsi"/>
             </w:rPr>
@@ -4177,6 +4048,9 @@
             </m:e>
           </m:func>
           <m:r>
+            <m:rPr>
+              <m:sty m:val="p"/>
+            </m:rPr>
             <w:rPr>
               <w:rFonts w:ascii="Cambria Math" w:eastAsiaTheme="minorEastAsia" w:hAnsi="Cambria Math" w:cstheme="minorHAnsi"/>
             </w:rPr>
@@ -4188,85 +4062,7 @@
             <w:rPr>
               <w:rFonts w:ascii="Cambria Math" w:eastAsiaTheme="minorEastAsia" w:hAnsi="Cambria Math" w:cstheme="minorHAnsi"/>
             </w:rPr>
-            <m:t>=</m:t>
-          </m:r>
-          <m:r>
-            <w:rPr>
-              <w:rFonts w:ascii="Cambria Math" w:eastAsiaTheme="minorEastAsia" w:hAnsi="Cambria Math" w:cstheme="minorHAnsi"/>
-            </w:rPr>
-            <m:t>1</m:t>
-          </m:r>
-          <m:r>
-            <w:rPr>
-              <w:rFonts w:ascii="Cambria Math" w:eastAsiaTheme="minorEastAsia" w:hAnsi="Cambria Math" w:cstheme="minorHAnsi"/>
-            </w:rPr>
-            <m:t>0⋅</m:t>
-          </m:r>
-          <m:r>
-            <w:rPr>
-              <w:rFonts w:ascii="Cambria Math" w:eastAsiaTheme="minorEastAsia" w:hAnsi="Cambria Math" w:cstheme="minorHAnsi"/>
-            </w:rPr>
-            <m:t>0.</m:t>
-          </m:r>
-          <m:r>
-            <w:rPr>
-              <w:rFonts w:ascii="Cambria Math" w:eastAsiaTheme="minorEastAsia" w:hAnsi="Cambria Math" w:cstheme="minorHAnsi"/>
-            </w:rPr>
-            <m:t>482</m:t>
-          </m:r>
-          <m:r>
-            <w:rPr>
-              <w:rFonts w:ascii="Cambria Math" w:eastAsiaTheme="minorEastAsia" w:hAnsi="Cambria Math" w:cstheme="minorHAnsi"/>
-            </w:rPr>
-            <m:t>+5⋅</m:t>
-          </m:r>
-          <m:r>
-            <w:rPr>
-              <w:rFonts w:ascii="Cambria Math" w:eastAsiaTheme="minorEastAsia" w:hAnsi="Cambria Math" w:cstheme="minorHAnsi"/>
-            </w:rPr>
-            <m:t>0.</m:t>
-          </m:r>
-          <m:r>
-            <w:rPr>
-              <w:rFonts w:ascii="Cambria Math" w:eastAsiaTheme="minorEastAsia" w:hAnsi="Cambria Math" w:cstheme="minorHAnsi"/>
-            </w:rPr>
-            <m:t>448</m:t>
-          </m:r>
-          <m:r>
-            <w:rPr>
-              <w:rFonts w:ascii="Cambria Math" w:eastAsiaTheme="minorEastAsia" w:hAnsi="Cambria Math" w:cstheme="minorHAnsi"/>
-            </w:rPr>
-            <m:t>+</m:t>
-          </m:r>
-          <m:r>
-            <w:rPr>
-              <w:rFonts w:ascii="Cambria Math" w:eastAsiaTheme="minorEastAsia" w:hAnsi="Cambria Math" w:cstheme="minorHAnsi"/>
-            </w:rPr>
-            <m:t>0</m:t>
-          </m:r>
-          <m:r>
-            <w:rPr>
-              <w:rFonts w:ascii="Cambria Math" w:eastAsiaTheme="minorEastAsia" w:hAnsi="Cambria Math" w:cstheme="minorHAnsi"/>
-            </w:rPr>
-            <m:t>⋅</m:t>
-          </m:r>
-          <m:r>
-            <w:rPr>
-              <w:rFonts w:ascii="Cambria Math" w:eastAsiaTheme="minorEastAsia" w:hAnsi="Cambria Math" w:cstheme="minorHAnsi"/>
-            </w:rPr>
-            <m:t>0.07</m:t>
-          </m:r>
-          <m:r>
-            <w:rPr>
-              <w:rFonts w:ascii="Cambria Math" w:eastAsiaTheme="minorEastAsia" w:hAnsi="Cambria Math" w:cstheme="minorHAnsi"/>
-            </w:rPr>
-            <m:t>=</m:t>
-          </m:r>
-          <m:r>
-            <w:rPr>
-              <w:rFonts w:ascii="Cambria Math" w:eastAsiaTheme="minorEastAsia" w:hAnsi="Cambria Math" w:cstheme="minorHAnsi"/>
-            </w:rPr>
-            <m:t>7.26</m:t>
+            <m:t>=10⋅0.482+5⋅0.448+0⋅0.07=7.26</m:t>
           </m:r>
         </m:oMath>
       </m:oMathPara>
@@ -4277,7 +4073,7 @@
           <w:tab w:val="left" w:pos="1600"/>
         </w:tabs>
         <w:rPr>
-          <w:rFonts w:cstheme="minorHAnsi" w:hint="cs"/>
+          <w:rFonts w:cstheme="minorHAnsi"/>
           <w:rtl/>
         </w:rPr>
       </w:pPr>
@@ -4329,13 +4125,7 @@
                 <w:rPr>
                   <w:rFonts w:ascii="Cambria Math" w:eastAsiaTheme="minorEastAsia" w:hAnsi="Cambria Math" w:cstheme="minorHAnsi"/>
                 </w:rPr>
-                <m:t xml:space="preserve">dim </m:t>
-              </m:r>
-              <m:r>
-                <w:rPr>
-                  <w:rFonts w:ascii="Cambria Math" w:eastAsiaTheme="minorEastAsia" w:hAnsi="Cambria Math" w:cstheme="minorHAnsi"/>
-                </w:rPr>
-                <m:t>picture</m:t>
+                <m:t>dim picture</m:t>
               </m:r>
             </m:e>
           </m:d>
@@ -4419,6 +4209,9 @@
             </m:e>
           </m:func>
           <m:r>
+            <m:rPr>
+              <m:sty m:val="p"/>
+            </m:rPr>
             <w:rPr>
               <w:rFonts w:ascii="Cambria Math" w:eastAsiaTheme="minorEastAsia" w:hAnsi="Cambria Math" w:cstheme="minorHAnsi"/>
             </w:rPr>
@@ -4514,6 +4307,9 @@
             </m:e>
           </m:func>
           <m:r>
+            <m:rPr>
+              <m:sty m:val="p"/>
+            </m:rPr>
             <w:rPr>
               <w:rFonts w:ascii="Cambria Math" w:eastAsiaTheme="minorEastAsia" w:hAnsi="Cambria Math" w:cstheme="minorHAnsi"/>
             </w:rPr>
@@ -4609,6 +4405,9 @@
             </m:e>
           </m:func>
           <m:r>
+            <m:rPr>
+              <m:sty m:val="p"/>
+            </m:rPr>
             <w:rPr>
               <w:rFonts w:ascii="Cambria Math" w:eastAsiaTheme="minorEastAsia" w:hAnsi="Cambria Math" w:cstheme="minorHAnsi"/>
             </w:rPr>
@@ -4620,49 +4419,7 @@
             <w:rPr>
               <w:rFonts w:ascii="Cambria Math" w:eastAsiaTheme="minorEastAsia" w:hAnsi="Cambria Math" w:cstheme="minorHAnsi"/>
             </w:rPr>
-            <m:t>=0⋅0.</m:t>
-          </m:r>
-          <m:r>
-            <w:rPr>
-              <w:rFonts w:ascii="Cambria Math" w:eastAsiaTheme="minorEastAsia" w:hAnsi="Cambria Math" w:cstheme="minorHAnsi"/>
-            </w:rPr>
-            <m:t>07</m:t>
-          </m:r>
-          <m:r>
-            <w:rPr>
-              <w:rFonts w:ascii="Cambria Math" w:eastAsiaTheme="minorEastAsia" w:hAnsi="Cambria Math" w:cstheme="minorHAnsi"/>
-            </w:rPr>
-            <m:t>+5⋅0.</m:t>
-          </m:r>
-          <m:r>
-            <w:rPr>
-              <w:rFonts w:ascii="Cambria Math" w:eastAsiaTheme="minorEastAsia" w:hAnsi="Cambria Math" w:cstheme="minorHAnsi"/>
-            </w:rPr>
-            <m:t>566</m:t>
-          </m:r>
-          <m:r>
-            <w:rPr>
-              <w:rFonts w:ascii="Cambria Math" w:eastAsiaTheme="minorEastAsia" w:hAnsi="Cambria Math" w:cstheme="minorHAnsi"/>
-            </w:rPr>
-            <m:t>+20⋅</m:t>
-          </m:r>
-          <m:r>
-            <w:rPr>
-              <w:rFonts w:ascii="Cambria Math" w:eastAsiaTheme="minorEastAsia" w:hAnsi="Cambria Math" w:cstheme="minorHAnsi"/>
-            </w:rPr>
-            <m:t>0.364</m:t>
-          </m:r>
-          <m:r>
-            <w:rPr>
-              <w:rFonts w:ascii="Cambria Math" w:eastAsiaTheme="minorEastAsia" w:hAnsi="Cambria Math" w:cstheme="minorHAnsi"/>
-            </w:rPr>
-            <m:t>=</m:t>
-          </m:r>
-          <m:r>
-            <w:rPr>
-              <w:rFonts w:ascii="Cambria Math" w:eastAsiaTheme="minorEastAsia" w:hAnsi="Cambria Math" w:cstheme="minorHAnsi"/>
-            </w:rPr>
-            <m:t>10.11</m:t>
+            <m:t>=0⋅0.07+5⋅0.566+20⋅0.364=10.11</m:t>
           </m:r>
         </m:oMath>
       </m:oMathPara>
@@ -4739,13 +4496,7 @@
                 <w:rPr>
                   <w:rFonts w:ascii="Cambria Math" w:eastAsiaTheme="minorEastAsia" w:hAnsi="Cambria Math" w:cstheme="minorHAnsi"/>
                 </w:rPr>
-                <m:t xml:space="preserve">dim </m:t>
-              </m:r>
-              <m:r>
-                <w:rPr>
-                  <w:rFonts w:ascii="Cambria Math" w:eastAsiaTheme="minorEastAsia" w:hAnsi="Cambria Math" w:cstheme="minorHAnsi"/>
-                </w:rPr>
-                <m:t>picture</m:t>
+                <m:t>dim picture</m:t>
               </m:r>
             </m:e>
           </m:d>
@@ -4861,6 +4612,9 @@
             </m:e>
           </m:func>
           <m:r>
+            <m:rPr>
+              <m:sty m:val="p"/>
+            </m:rPr>
             <w:rPr>
               <w:rFonts w:ascii="Cambria Math" w:eastAsiaTheme="minorEastAsia" w:hAnsi="Cambria Math" w:cstheme="minorHAnsi"/>
             </w:rPr>
@@ -4988,6 +4742,9 @@
             </m:e>
           </m:func>
           <m:r>
+            <m:rPr>
+              <m:sty m:val="p"/>
+            </m:rPr>
             <w:rPr>
               <w:rFonts w:ascii="Cambria Math" w:eastAsiaTheme="minorEastAsia" w:hAnsi="Cambria Math" w:cstheme="minorHAnsi"/>
             </w:rPr>
@@ -5115,6 +4872,9 @@
             </m:e>
           </m:func>
           <m:r>
+            <m:rPr>
+              <m:sty m:val="p"/>
+            </m:rPr>
             <w:rPr>
               <w:rFonts w:ascii="Cambria Math" w:eastAsiaTheme="minorEastAsia" w:hAnsi="Cambria Math" w:cstheme="minorHAnsi"/>
             </w:rPr>
@@ -5126,19 +4886,7 @@
             <w:rPr>
               <w:rFonts w:ascii="Cambria Math" w:eastAsiaTheme="minorEastAsia" w:hAnsi="Cambria Math" w:cstheme="minorHAnsi"/>
             </w:rPr>
-            <m:t>=10⋅0.07+5⋅0.566+0⋅</m:t>
-          </m:r>
-          <m:r>
-            <w:rPr>
-              <w:rFonts w:ascii="Cambria Math" w:eastAsiaTheme="minorEastAsia" w:hAnsi="Cambria Math" w:cstheme="minorHAnsi"/>
-            </w:rPr>
-            <m:t>0.</m:t>
-          </m:r>
-          <m:r>
-            <w:rPr>
-              <w:rFonts w:ascii="Cambria Math" w:eastAsiaTheme="minorEastAsia" w:hAnsi="Cambria Math" w:cstheme="minorHAnsi"/>
-            </w:rPr>
-            <m:t>364=3.53</m:t>
+            <m:t>=10⋅0.07+5⋅0.566+0⋅0.364=3.53</m:t>
           </m:r>
         </m:oMath>
       </m:oMathPara>
@@ -5149,30 +4897,16 @@
           <w:tab w:val="left" w:pos="1600"/>
         </w:tabs>
         <w:rPr>
+          <w:rFonts w:cstheme="minorHAnsi"/>
+          <w:rtl/>
+        </w:rPr>
+      </w:pPr>
+      <w:r>
+        <w:rPr>
           <w:rFonts w:cstheme="minorHAnsi" w:hint="cs"/>
           <w:rtl/>
         </w:rPr>
-      </w:pPr>
-      <w:r>
-        <w:rPr>
-          <w:rFonts w:cstheme="minorHAnsi" w:hint="cs"/>
-          <w:rtl/>
-        </w:rPr>
-        <w:t xml:space="preserve">זה אומר שיש סיכון גבוהה יותר לקנות, לכן אם התמונה של הטלוויזיה </w:t>
-      </w:r>
-      <w:r>
-        <w:rPr>
-          <w:rFonts w:cstheme="minorHAnsi" w:hint="cs"/>
-          <w:rtl/>
-        </w:rPr>
-        <w:t xml:space="preserve">לא חדה לא </w:t>
-      </w:r>
-      <w:r>
-        <w:rPr>
-          <w:rFonts w:cstheme="minorHAnsi" w:hint="cs"/>
-          <w:rtl/>
-        </w:rPr>
-        <w:t>נקנה!</w:t>
+        <w:t>זה אומר שיש סיכון גבוהה יותר לקנות, לכן אם התמונה של הטלוויזיה לא חדה לא נקנה!</w:t>
       </w:r>
     </w:p>
     <w:p>
@@ -5212,8 +4946,7 @@
           <w:tab w:val="left" w:pos="1240"/>
         </w:tabs>
         <w:rPr>
-          <w:rFonts w:cstheme="minorHAnsi"/>
-          <w:i/>
+          <w:rFonts w:eastAsiaTheme="minorEastAsia" w:cstheme="minorHAnsi"/>
         </w:rPr>
       </w:pPr>
       <m:oMathPara>
@@ -5224,92 +4957,417 @@
             </w:rPr>
             <m:t>total-risk=</m:t>
           </m:r>
-          <m:nary>
-            <m:naryPr>
-              <m:chr m:val="∑"/>
-              <m:subHide m:val="1"/>
-              <m:supHide m:val="1"/>
+          <m:sSub>
+            <m:sSubPr>
               <m:ctrlPr>
                 <w:rPr>
                   <w:rFonts w:ascii="Cambria Math" w:hAnsi="Cambria Math" w:cstheme="minorHAnsi"/>
                   <w:i/>
                 </w:rPr>
               </m:ctrlPr>
-            </m:naryPr>
-            <m:sub/>
-            <m:sup/>
+            </m:sSubPr>
             <m:e>
               <m:r>
                 <w:rPr>
                   <w:rFonts w:ascii="Cambria Math" w:hAnsi="Cambria Math" w:cstheme="minorHAnsi"/>
                 </w:rPr>
-                <m:t>R</m:t>
-              </m:r>
-              <m:d>
-                <m:dPr>
+                <m:t>E</m:t>
+              </m:r>
+            </m:e>
+            <m:sub>
+              <m:func>
+                <m:funcPr>
                   <m:ctrlPr>
                     <w:rPr>
                       <w:rFonts w:ascii="Cambria Math" w:hAnsi="Cambria Math" w:cstheme="minorHAnsi"/>
                       <w:i/>
                     </w:rPr>
                   </m:ctrlPr>
-                </m:dPr>
-                <m:e>
-                  <m:sSub>
-                    <m:sSubPr>
+                </m:funcPr>
+                <m:fName>
+                  <m:r>
+                    <m:rPr>
+                      <m:sty m:val="p"/>
+                    </m:rPr>
+                    <w:rPr>
+                      <w:rFonts w:ascii="Cambria Math" w:hAnsi="Cambria Math" w:cstheme="minorHAnsi"/>
+                    </w:rPr>
+                    <m:t>Pr</m:t>
+                  </m:r>
+                </m:fName>
+                <m:e>
+                  <m:d>
+                    <m:dPr>
                       <m:ctrlPr>
                         <w:rPr>
                           <w:rFonts w:ascii="Cambria Math" w:hAnsi="Cambria Math" w:cstheme="minorHAnsi"/>
                           <w:i/>
                         </w:rPr>
                       </m:ctrlPr>
-                    </m:sSubPr>
+                    </m:dPr>
                     <m:e>
                       <m:r>
                         <w:rPr>
                           <w:rFonts w:ascii="Cambria Math" w:hAnsi="Cambria Math" w:cstheme="minorHAnsi"/>
                         </w:rPr>
-                        <m:t>α</m:t>
+                        <m:t>x</m:t>
                       </m:r>
                     </m:e>
-                    <m:sub>
+                  </m:d>
+                </m:e>
+              </m:func>
+            </m:sub>
+          </m:sSub>
+          <m:d>
+            <m:dPr>
+              <m:begChr m:val="["/>
+              <m:endChr m:val="]"/>
+              <m:ctrlPr>
+                <w:rPr>
+                  <w:rFonts w:ascii="Cambria Math" w:hAnsi="Cambria Math" w:cstheme="minorHAnsi"/>
+                  <w:i/>
+                </w:rPr>
+              </m:ctrlPr>
+            </m:dPr>
+            <m:e>
+              <m:r>
+                <w:rPr>
+                  <w:rFonts w:ascii="Cambria Math" w:hAnsi="Cambria Math" w:cstheme="minorHAnsi"/>
+                </w:rPr>
+                <m:t>R</m:t>
+              </m:r>
+              <m:d>
+                <m:dPr>
+                  <m:ctrlPr>
+                    <w:rPr>
+                      <w:rFonts w:ascii="Cambria Math" w:hAnsi="Cambria Math" w:cstheme="minorHAnsi"/>
+                      <w:i/>
+                    </w:rPr>
+                  </m:ctrlPr>
+                </m:dPr>
+                <m:e>
+                  <m:r>
+                    <w:rPr>
+                      <w:rFonts w:ascii="Cambria Math" w:hAnsi="Cambria Math" w:cstheme="minorHAnsi"/>
+                    </w:rPr>
+                    <m:t>αx</m:t>
+                  </m:r>
+                </m:e>
+                <m:e>
+                  <m:r>
+                    <w:rPr>
+                      <w:rFonts w:ascii="Cambria Math" w:hAnsi="Cambria Math" w:cstheme="minorHAnsi"/>
+                    </w:rPr>
+                    <m:t>x</m:t>
+                  </m:r>
+                </m:e>
+              </m:d>
+            </m:e>
+          </m:d>
+          <m:r>
+            <w:rPr>
+              <w:rFonts w:ascii="Cambria Math" w:hAnsi="Cambria Math" w:cstheme="minorHAnsi"/>
+            </w:rPr>
+            <m:t>=</m:t>
+          </m:r>
+          <m:func>
+            <m:funcPr>
+              <m:ctrlPr>
+                <w:rPr>
+                  <w:rFonts w:ascii="Cambria Math" w:hAnsi="Cambria Math" w:cstheme="minorHAnsi"/>
+                  <w:i/>
+                </w:rPr>
+              </m:ctrlPr>
+            </m:funcPr>
+            <m:fName>
+              <m:r>
+                <m:rPr>
+                  <m:sty m:val="p"/>
+                </m:rPr>
+                <w:rPr>
+                  <w:rFonts w:ascii="Cambria Math" w:hAnsi="Cambria Math" w:cstheme="minorHAnsi"/>
+                </w:rPr>
+                <m:t>Pr</m:t>
+              </m:r>
+            </m:fName>
+            <m:e>
+              <m:d>
+                <m:dPr>
+                  <m:ctrlPr>
+                    <w:rPr>
+                      <w:rFonts w:ascii="Cambria Math" w:hAnsi="Cambria Math" w:cstheme="minorHAnsi"/>
+                      <w:i/>
+                    </w:rPr>
+                  </m:ctrlPr>
+                </m:dPr>
+                <m:e>
+                  <m:r>
+                    <w:rPr>
+                      <w:rFonts w:ascii="Cambria Math" w:hAnsi="Cambria Math" w:cstheme="minorHAnsi"/>
+                    </w:rPr>
+                    <m:t>sharp</m:t>
+                  </m:r>
+                </m:e>
+              </m:d>
+            </m:e>
+          </m:func>
+          <m:r>
+            <w:rPr>
+              <w:rFonts w:ascii="Cambria Math" w:hAnsi="Cambria Math" w:cstheme="minorHAnsi"/>
+            </w:rPr>
+            <m:t>⋅</m:t>
+          </m:r>
+          <m:func>
+            <m:funcPr>
+              <m:ctrlPr>
+                <w:rPr>
+                  <w:rFonts w:ascii="Cambria Math" w:hAnsi="Cambria Math" w:cstheme="minorHAnsi"/>
+                  <w:i/>
+                </w:rPr>
+              </m:ctrlPr>
+            </m:funcPr>
+            <m:fName>
+              <m:r>
+                <m:rPr>
+                  <m:sty m:val="p"/>
+                </m:rPr>
+                <w:rPr>
+                  <w:rFonts w:ascii="Cambria Math" w:hAnsi="Cambria Math" w:cstheme="minorHAnsi"/>
+                </w:rPr>
+                <m:t>Pr</m:t>
+              </m:r>
+            </m:fName>
+            <m:e>
+              <m:d>
+                <m:dPr>
+                  <m:ctrlPr>
+                    <w:rPr>
+                      <w:rFonts w:ascii="Cambria Math" w:hAnsi="Cambria Math" w:cstheme="minorHAnsi"/>
+                      <w:i/>
+                    </w:rPr>
+                  </m:ctrlPr>
+                </m:dPr>
+                <m:e>
+                  <m:r>
+                    <w:rPr>
+                      <w:rFonts w:ascii="Cambria Math" w:hAnsi="Cambria Math" w:cstheme="minorHAnsi"/>
+                    </w:rPr>
+                    <m:t>buy</m:t>
+                  </m:r>
+                </m:e>
+                <m:e>
+                  <m:r>
+                    <w:rPr>
+                      <w:rFonts w:ascii="Cambria Math" w:hAnsi="Cambria Math" w:cstheme="minorHAnsi"/>
+                    </w:rPr>
+                    <m:t>sharp</m:t>
+                  </m:r>
+                </m:e>
+              </m:d>
+            </m:e>
+          </m:func>
+          <m:r>
+            <w:rPr>
+              <w:rFonts w:ascii="Cambria Math" w:hAnsi="Cambria Math" w:cstheme="minorHAnsi"/>
+            </w:rPr>
+            <m:t>+</m:t>
+          </m:r>
+          <m:func>
+            <m:funcPr>
+              <m:ctrlPr>
+                <w:rPr>
+                  <w:rFonts w:ascii="Cambria Math" w:hAnsi="Cambria Math" w:cstheme="minorHAnsi"/>
+                  <w:i/>
+                </w:rPr>
+              </m:ctrlPr>
+            </m:funcPr>
+            <m:fName>
+              <m:r>
+                <m:rPr>
+                  <m:sty m:val="p"/>
+                </m:rPr>
+                <w:rPr>
+                  <w:rFonts w:ascii="Cambria Math" w:hAnsi="Cambria Math" w:cstheme="minorHAnsi"/>
+                </w:rPr>
+                <m:t>Pr</m:t>
+              </m:r>
+            </m:fName>
+            <m:e>
+              <m:d>
+                <m:dPr>
+                  <m:ctrlPr>
+                    <w:rPr>
+                      <w:rFonts w:ascii="Cambria Math" w:hAnsi="Cambria Math" w:cstheme="minorHAnsi"/>
+                      <w:i/>
+                    </w:rPr>
+                  </m:ctrlPr>
+                </m:dPr>
+                <m:e>
+                  <m:r>
+                    <w:rPr>
+                      <w:rFonts w:ascii="Cambria Math" w:hAnsi="Cambria Math" w:cstheme="minorHAnsi"/>
+                    </w:rPr>
+                    <m:t>dim</m:t>
+                  </m:r>
+                </m:e>
+              </m:d>
+            </m:e>
+          </m:func>
+          <m:r>
+            <w:rPr>
+              <w:rFonts w:ascii="Cambria Math" w:hAnsi="Cambria Math" w:cstheme="minorHAnsi"/>
+            </w:rPr>
+            <m:t>⋅</m:t>
+          </m:r>
+          <m:func>
+            <m:funcPr>
+              <m:ctrlPr>
+                <w:rPr>
+                  <w:rFonts w:ascii="Cambria Math" w:hAnsi="Cambria Math" w:cstheme="minorHAnsi"/>
+                  <w:i/>
+                </w:rPr>
+              </m:ctrlPr>
+            </m:funcPr>
+            <m:fName>
+              <m:r>
+                <m:rPr>
+                  <m:sty m:val="p"/>
+                </m:rPr>
+                <w:rPr>
+                  <w:rFonts w:ascii="Cambria Math" w:hAnsi="Cambria Math" w:cstheme="minorHAnsi"/>
+                </w:rPr>
+                <m:t>Pr</m:t>
+              </m:r>
+            </m:fName>
+            <m:e>
+              <m:d>
+                <m:dPr>
+                  <m:ctrlPr>
+                    <w:rPr>
+                      <w:rFonts w:ascii="Cambria Math" w:hAnsi="Cambria Math" w:cstheme="minorHAnsi"/>
+                      <w:i/>
+                    </w:rPr>
+                  </m:ctrlPr>
+                </m:dPr>
+                <m:e>
+                  <m:r>
+                    <w:rPr>
+                      <w:rFonts w:ascii="Cambria Math" w:hAnsi="Cambria Math" w:cstheme="minorHAnsi"/>
+                    </w:rPr>
+                    <m:t>do</m:t>
+                  </m:r>
+                  <m:sSup>
+                    <m:sSupPr>
+                      <m:ctrlPr>
+                        <w:rPr>
+                          <w:rFonts w:ascii="Cambria Math" w:hAnsi="Cambria Math" w:cstheme="minorHAnsi"/>
+                          <w:i/>
+                        </w:rPr>
+                      </m:ctrlPr>
+                    </m:sSupPr>
+                    <m:e>
                       <m:r>
                         <w:rPr>
                           <w:rFonts w:ascii="Cambria Math" w:hAnsi="Cambria Math" w:cstheme="minorHAnsi"/>
                         </w:rPr>
-                        <m:t>i</m:t>
+                        <m:t>n</m:t>
                       </m:r>
-                    </m:sub>
-                  </m:sSub>
-                </m:e>
-                <m:e>
+                    </m:e>
+                    <m:sup>
+                      <m:r>
+                        <w:rPr>
+                          <w:rFonts w:ascii="Cambria Math" w:hAnsi="Cambria Math" w:cstheme="minorHAnsi"/>
+                        </w:rPr>
+                        <m:t>'</m:t>
+                      </m:r>
+                    </m:sup>
+                  </m:sSup>
                   <m:r>
                     <w:rPr>
                       <w:rFonts w:ascii="Cambria Math" w:hAnsi="Cambria Math" w:cstheme="minorHAnsi"/>
                     </w:rPr>
-                    <m:t>x</m:t>
+                    <m:t>t buy|</m:t>
+                  </m:r>
+                  <m:r>
+                    <w:rPr>
+                      <w:rFonts w:ascii="Cambria Math" w:hAnsi="Cambria Math" w:cstheme="minorHAnsi"/>
+                    </w:rPr>
+                    <m:t>dim</m:t>
                   </m:r>
                 </m:e>
               </m:d>
             </m:e>
-          </m:nary>
-          <m:r>
-            <w:rPr>
-              <w:rFonts w:ascii="Cambria Math" w:hAnsi="Cambria Math" w:cstheme="minorHAnsi"/>
-            </w:rPr>
-            <m:t>=3.64+7.26+10.11+3.53</m:t>
-          </m:r>
-          <m:r>
-            <w:rPr>
-              <w:rFonts w:ascii="Cambria Math" w:eastAsiaTheme="minorEastAsia" w:hAnsi="Cambria Math" w:cstheme="minorHAnsi"/>
-            </w:rPr>
-            <m:t>=24.54</m:t>
-          </m:r>
+          </m:func>
         </m:oMath>
       </m:oMathPara>
     </w:p>
     <w:p>
       <w:pPr>
+        <w:tabs>
+          <w:tab w:val="left" w:pos="1240"/>
+        </w:tabs>
+        <w:rPr>
+          <w:rFonts w:eastAsiaTheme="minorEastAsia" w:cstheme="minorHAnsi"/>
+        </w:rPr>
+      </w:pPr>
+      <m:oMathPara>
+        <m:oMath>
+          <m:r>
+            <w:rPr>
+              <w:rFonts w:ascii="Cambria Math" w:eastAsiaTheme="minorEastAsia" w:hAnsi="Cambria Math" w:cstheme="minorHAnsi"/>
+            </w:rPr>
+            <m:t>=</m:t>
+          </m:r>
+          <m:r>
+            <w:rPr>
+              <w:rFonts w:ascii="Cambria Math" w:eastAsiaTheme="minorEastAsia" w:hAnsi="Cambria Math" w:cstheme="minorHAnsi"/>
+            </w:rPr>
+            <m:t>0.56</m:t>
+          </m:r>
+          <m:r>
+            <w:rPr>
+              <w:rFonts w:ascii="Cambria Math" w:eastAsiaTheme="minorEastAsia" w:hAnsi="Cambria Math" w:cstheme="minorHAnsi"/>
+            </w:rPr>
+            <m:t>⋅3.64+</m:t>
+          </m:r>
+          <m:r>
+            <w:rPr>
+              <w:rFonts w:ascii="Cambria Math" w:hAnsi="Cambria Math" w:cstheme="minorHAnsi"/>
+            </w:rPr>
+            <m:t>0.44</m:t>
+          </m:r>
+          <m:r>
+            <w:rPr>
+              <w:rFonts w:ascii="Cambria Math" w:eastAsiaTheme="minorEastAsia" w:hAnsi="Cambria Math" w:cstheme="minorHAnsi"/>
+            </w:rPr>
+            <m:t>⋅3.55=3.6004</m:t>
+          </m:r>
+        </m:oMath>
+      </m:oMathPara>
+    </w:p>
+    <w:p>
+      <w:pPr>
+        <w:bidi w:val="0"/>
+        <w:spacing w:line="259" w:lineRule="auto"/>
+        <w:rPr>
+          <w:rFonts w:cstheme="minorHAnsi"/>
+          <w:b/>
+          <w:bCs/>
+          <w:rtl/>
+        </w:rPr>
+      </w:pPr>
+      <w:r>
+        <w:rPr>
+          <w:rFonts w:cstheme="minorHAnsi"/>
+          <w:b/>
+          <w:bCs/>
+          <w:rtl/>
+        </w:rPr>
+        <w:br w:type="page"/>
+      </w:r>
+    </w:p>
+    <w:p>
+      <w:pPr>
         <w:rPr>
           <w:rFonts w:cstheme="minorHAnsi"/>
           <w:rtl/>
@@ -5322,6 +5380,7 @@
           <w:bCs/>
           <w:rtl/>
         </w:rPr>
+        <w:lastRenderedPageBreak/>
         <w:t xml:space="preserve">שאלה 2: </w:t>
       </w:r>
     </w:p>
@@ -6414,7 +6473,6 @@
             <w:rPr>
               <w:rFonts w:ascii="Cambria Math" w:hAnsi="Cambria Math" w:cstheme="minorHAnsi"/>
             </w:rPr>
-            <w:lastRenderedPageBreak/>
             <m:t>=1⋅0.001+0.01⋅</m:t>
           </m:r>
           <m:d>
@@ -6610,10 +6668,50 @@
       </w:pPr>
       <w:r>
         <w:rPr>
-          <w:rFonts w:cstheme="minorHAnsi" w:hint="cs"/>
-          <w:rtl/>
-        </w:rPr>
-        <w:t>דגכדג</w:t>
+          <w:rFonts w:cs="Calibri"/>
+          <w:rtl/>
+        </w:rPr>
+        <w:t xml:space="preserve">התשובות ל-(א) ו-(ב) לא יהיו שונות אם </w:t>
+      </w:r>
+      <w:r>
+        <w:rPr>
+          <w:rFonts w:cs="Calibri" w:hint="cs"/>
+          <w:rtl/>
+        </w:rPr>
+        <w:t>נ</w:t>
+      </w:r>
+      <w:r>
+        <w:rPr>
+          <w:rFonts w:cs="Calibri"/>
+          <w:rtl/>
+        </w:rPr>
+        <w:t xml:space="preserve">שתמש </w:t>
+      </w:r>
+      <w:r>
+        <w:rPr>
+          <w:rFonts w:cs="Calibri" w:hint="cs"/>
+        </w:rPr>
+        <w:t>ML</w:t>
+      </w:r>
+      <w:r>
+        <w:rPr>
+          <w:rFonts w:cs="Calibri" w:hint="cs"/>
+          <w:rtl/>
+        </w:rPr>
+        <w:t xml:space="preserve"> לעומת </w:t>
+      </w:r>
+      <w:r>
+        <w:rPr>
+          <w:rFonts w:cs="Calibri" w:hint="cs"/>
+        </w:rPr>
+        <w:t>MAP</w:t>
+      </w:r>
+      <w:r>
+        <w:rPr>
+          <w:rFonts w:cs="Calibri" w:hint="cs"/>
+          <w:rtl/>
+        </w:rPr>
+        <w:t xml:space="preserve"> </w:t>
       </w:r>
     </w:p>
     <w:p>
@@ -6623,9 +6721,63 @@
         </w:tabs>
         <w:rPr>
           <w:rFonts w:cstheme="minorHAnsi"/>
-          <w:rtl/>
-        </w:rPr>
-      </w:pPr>
+        </w:rPr>
+      </w:pPr>
+    </w:p>
+    <w:p>
+      <w:pPr>
+        <w:bidi w:val="0"/>
+        <w:spacing w:line="259" w:lineRule="auto"/>
+        <w:rPr>
+          <w:rFonts w:cstheme="minorHAnsi"/>
+          <w:b/>
+          <w:bCs/>
+        </w:rPr>
+      </w:pPr>
+      <w:r>
+        <w:rPr>
+          <w:rFonts w:cstheme="minorHAnsi"/>
+          <w:b/>
+          <w:bCs/>
+          <w:rtl/>
+        </w:rPr>
+        <w:br w:type="page"/>
+      </w:r>
+    </w:p>
+    <w:p>
+      <w:pPr>
+        <w:rPr>
+          <w:rFonts w:cstheme="minorHAnsi"/>
+          <w:rtl/>
+        </w:rPr>
+      </w:pPr>
+      <w:r>
+        <w:rPr>
+          <w:rFonts w:cstheme="minorHAnsi" w:hint="cs"/>
+          <w:b/>
+          <w:bCs/>
+          <w:rtl/>
+        </w:rPr>
+        <w:lastRenderedPageBreak/>
+        <w:t xml:space="preserve">שאלה </w:t>
+      </w:r>
+      <w:r>
+        <w:rPr>
+          <w:rFonts w:cstheme="minorHAnsi"/>
+          <w:b/>
+          <w:bCs/>
+        </w:rPr>
+        <w:t>4</w:t>
+      </w:r>
+      <w:r>
+        <w:rPr>
+          <w:rFonts w:cstheme="minorHAnsi" w:hint="cs"/>
+          <w:b/>
+          <w:bCs/>
+          <w:rtl/>
+        </w:rPr>
+        <w:t xml:space="preserve">: </w:t>
+      </w:r>
     </w:p>
     <w:p>
       <w:pPr>
@@ -6637,6 +6789,27 @@
           <w:rtl/>
         </w:rPr>
       </w:pPr>
+      <w:r>
+        <w:rPr>
+          <w:rFonts w:cstheme="minorHAnsi" w:hint="cs"/>
+          <w:rtl/>
+        </w:rPr>
+        <w:t xml:space="preserve">הסבר על הקוד </w:t>
+      </w:r>
+      <w:r>
+        <w:rPr>
+          <w:rFonts w:cstheme="minorHAnsi"/>
+          <w:rtl/>
+        </w:rPr>
+        <w:t>–</w:t>
+      </w:r>
+      <w:r>
+        <w:rPr>
+          <w:rFonts w:cstheme="minorHAnsi" w:hint="cs"/>
+          <w:rtl/>
+        </w:rPr>
+        <w:t xml:space="preserve"> </w:t>
+      </w:r>
     </w:p>
     <w:p>
       <w:pPr>
@@ -6644,29 +6817,52 @@
           <w:tab w:val="left" w:pos="1240"/>
         </w:tabs>
         <w:rPr>
+          <w:rFonts w:cs="Calibri"/>
+          <w:rtl/>
+        </w:rPr>
+      </w:pPr>
+      <w:r>
+        <w:rPr>
+          <w:rFonts w:cstheme="minorHAnsi" w:hint="cs"/>
+          <w:rtl/>
+        </w:rPr>
+        <w:t xml:space="preserve">פונקצית </w:t>
+      </w:r>
+      <w:r>
+        <w:rPr>
           <w:rFonts w:cstheme="minorHAnsi"/>
         </w:rPr>
-      </w:pPr>
+        <w:t xml:space="preserve">def </w:t>
+      </w:r>
+      <w:proofErr w:type="spellStart"/>
+      <w:r>
+        <w:rPr>
+          <w:rFonts w:cstheme="minorHAnsi"/>
+        </w:rPr>
+        <w:t>learn_NB_text</w:t>
+      </w:r>
+      <w:proofErr w:type="spellEnd"/>
+      <w:r>
+        <w:rPr>
+          <w:rFonts w:cstheme="minorHAnsi"/>
+        </w:rPr>
+        <w:t>()</w:t>
+      </w:r>
+      <w:r>
+        <w:rPr>
+          <w:rFonts w:cs="Calibri" w:hint="cs"/>
+          <w:rtl/>
+        </w:rPr>
+        <w:t>:</w:t>
+      </w:r>
     </w:p>
     <w:p>
       <w:pPr>
-        <w:rPr>
-          <w:rFonts w:cstheme="minorHAnsi"/>
-          <w:rtl/>
-        </w:rPr>
-      </w:pPr>
-      <w:r>
-        <w:rPr>
-          <w:rFonts w:cstheme="minorHAnsi" w:hint="cs"/>
-          <w:b/>
-          <w:bCs/>
-          <w:rtl/>
-        </w:rPr>
-        <w:t xml:space="preserve">שאלה 3: </w:t>
-      </w:r>
-    </w:p>
-    <w:p>
-      <w:pPr>
+        <w:pStyle w:val="ListParagraph"/>
+        <w:numPr>
+          <w:ilvl w:val="0"/>
+          <w:numId w:val="2"/>
+        </w:numPr>
         <w:tabs>
           <w:tab w:val="left" w:pos="1240"/>
         </w:tabs>
@@ -6674,9 +6870,56 @@
           <w:rFonts w:cstheme="minorHAnsi"/>
         </w:rPr>
       </w:pPr>
+      <w:r>
+        <w:rPr>
+          <w:rFonts w:cstheme="minorHAnsi" w:hint="cs"/>
+          <w:rtl/>
+        </w:rPr>
+        <w:t xml:space="preserve">הקוד </w:t>
+      </w:r>
+      <w:r>
+        <w:rPr>
+          <w:rFonts w:cstheme="minorHAnsi" w:hint="cs"/>
+          <w:rtl/>
+        </w:rPr>
+        <w:t>קולט</w:t>
+      </w:r>
+      <w:r>
+        <w:rPr>
+          <w:rFonts w:cstheme="minorHAnsi" w:hint="cs"/>
+          <w:rtl/>
+        </w:rPr>
+        <w:t xml:space="preserve"> את המידע על ה </w:t>
+      </w:r>
+      <w:r>
+        <w:rPr>
+          <w:rFonts w:cstheme="minorHAnsi"/>
+        </w:rPr>
+        <w:t>training data</w:t>
+      </w:r>
+      <w:r>
+        <w:rPr>
+          <w:rFonts w:cstheme="minorHAnsi" w:hint="cs"/>
+          <w:rtl/>
+        </w:rPr>
+        <w:t xml:space="preserve"> עם </w:t>
+      </w:r>
+      <w:proofErr w:type="spellStart"/>
+      <w:r>
+        <w:rPr>
+          <w:rFonts w:cstheme="minorHAnsi"/>
+        </w:rPr>
+        <w:t>readTrainData</w:t>
+      </w:r>
+      <w:proofErr w:type="spellEnd"/>
     </w:p>
     <w:p>
       <w:pPr>
+        <w:pStyle w:val="ListParagraph"/>
+        <w:numPr>
+          <w:ilvl w:val="0"/>
+          <w:numId w:val="2"/>
+        </w:numPr>
         <w:tabs>
           <w:tab w:val="left" w:pos="1240"/>
         </w:tabs>
@@ -6684,43 +6927,101 @@
           <w:rFonts w:cstheme="minorHAnsi"/>
         </w:rPr>
       </w:pPr>
+      <w:r>
+        <w:rPr>
+          <w:rFonts w:cstheme="minorHAnsi" w:hint="cs"/>
+          <w:rtl/>
+        </w:rPr>
+        <w:t xml:space="preserve">הקוד סופר כמה משפטים יש מכל קטגוריה לתוך </w:t>
+      </w:r>
+      <w:proofErr w:type="spellStart"/>
+      <w:r>
+        <w:rPr>
+          <w:rFonts w:cstheme="minorHAnsi"/>
+        </w:rPr>
+        <w:t>category_occurrence_dict</w:t>
+      </w:r>
+      <w:proofErr w:type="spellEnd"/>
+      <w:r>
+        <w:rPr>
+          <w:rFonts w:cstheme="minorHAnsi" w:hint="cs"/>
+          <w:rtl/>
+        </w:rPr>
+        <w:t xml:space="preserve"> ומחשב </w:t>
+      </w:r>
+      <m:oMath>
+        <m:func>
+          <m:funcPr>
+            <m:ctrlPr>
+              <w:rPr>
+                <w:rFonts w:ascii="Cambria Math" w:hAnsi="Cambria Math" w:cstheme="minorHAnsi"/>
+                <w:i/>
+              </w:rPr>
+            </m:ctrlPr>
+          </m:funcPr>
+          <m:fName>
+            <m:r>
+              <m:rPr>
+                <m:sty m:val="p"/>
+              </m:rPr>
+              <w:rPr>
+                <w:rFonts w:ascii="Cambria Math" w:hAnsi="Cambria Math" w:cstheme="minorHAnsi"/>
+              </w:rPr>
+              <m:t>Pr</m:t>
+            </m:r>
+          </m:fName>
+          <m:e>
+            <m:d>
+              <m:dPr>
+                <m:ctrlPr>
+                  <w:rPr>
+                    <w:rFonts w:ascii="Cambria Math" w:hAnsi="Cambria Math" w:cstheme="minorHAnsi"/>
+                    <w:i/>
+                  </w:rPr>
+                </m:ctrlPr>
+              </m:dPr>
+              <m:e>
+                <m:r>
+                  <w:rPr>
+                    <w:rFonts w:ascii="Cambria Math" w:hAnsi="Cambria Math" w:cstheme="minorHAnsi"/>
+                  </w:rPr>
+                  <m:t>category</m:t>
+                </m:r>
+              </m:e>
+            </m:d>
+          </m:e>
+        </m:func>
+      </m:oMath>
+      <w:r>
+        <w:rPr>
+          <w:rFonts w:eastAsiaTheme="minorEastAsia" w:cstheme="minorHAnsi" w:hint="cs"/>
+          <w:rtl/>
+        </w:rPr>
+        <w:t xml:space="preserve"> ומכניס לתוך </w:t>
+      </w:r>
+      <m:oMath>
+        <m:r>
+          <w:rPr>
+            <w:rFonts w:ascii="Cambria Math" w:eastAsiaTheme="minorEastAsia" w:hAnsi="Cambria Math" w:cstheme="minorHAnsi"/>
+          </w:rPr>
+          <m:t>P</m:t>
+        </m:r>
+      </m:oMath>
+      <w:r>
+        <w:rPr>
+          <w:rFonts w:eastAsiaTheme="minorEastAsia" w:cstheme="minorHAnsi" w:hint="cs"/>
+          <w:rtl/>
+        </w:rPr>
+        <w:t xml:space="preserve"> לפי סדר ידוע (קבוע). </w:t>
+      </w:r>
     </w:p>
     <w:p>
       <w:pPr>
-        <w:rPr>
-          <w:rFonts w:cstheme="minorHAnsi"/>
-          <w:rtl/>
-        </w:rPr>
-      </w:pPr>
-      <w:r>
-        <w:rPr>
-          <w:rFonts w:cstheme="minorHAnsi" w:hint="cs"/>
-          <w:b/>
-          <w:bCs/>
-          <w:rtl/>
-        </w:rPr>
-        <w:t xml:space="preserve">שאלה </w:t>
-      </w:r>
-      <w:r>
-        <w:rPr>
-          <w:rFonts w:cstheme="minorHAnsi"/>
-          <w:b/>
-          <w:bCs/>
-        </w:rPr>
-        <w:t>4</w:t>
-      </w:r>
-      <w:r>
-        <w:rPr>
-          <w:rFonts w:cstheme="minorHAnsi" w:hint="cs"/>
-          <w:b/>
-          <w:bCs/>
-          <w:rtl/>
-        </w:rPr>
-        <w:t xml:space="preserve">: </w:t>
-      </w:r>
-    </w:p>
-    <w:p>
-      <w:pPr>
+        <w:pStyle w:val="ListParagraph"/>
+        <w:numPr>
+          <w:ilvl w:val="0"/>
+          <w:numId w:val="2"/>
+        </w:numPr>
         <w:tabs>
           <w:tab w:val="left" w:pos="1240"/>
         </w:tabs>
@@ -6728,9 +7029,28 @@
           <w:rFonts w:cstheme="minorHAnsi"/>
         </w:rPr>
       </w:pPr>
+      <w:r>
+        <w:rPr>
+          <w:rFonts w:cstheme="minorHAnsi" w:hint="cs"/>
+          <w:rtl/>
+        </w:rPr>
+        <w:t xml:space="preserve">הקוד עובר </w:t>
+      </w:r>
+      <w:r>
+        <w:rPr>
+          <w:rFonts w:cstheme="minorHAnsi" w:hint="cs"/>
+          <w:rtl/>
+        </w:rPr>
+        <w:t>על הקבצים וסופר מספר מופעמים של מילה מסוימת בקטגוריה ואת מספר המילים בקטגוריה.</w:t>
+      </w:r>
     </w:p>
     <w:p>
       <w:pPr>
+        <w:pStyle w:val="ListParagraph"/>
+        <w:numPr>
+          <w:ilvl w:val="0"/>
+          <w:numId w:val="2"/>
+        </w:numPr>
         <w:tabs>
           <w:tab w:val="left" w:pos="1240"/>
         </w:tabs>
@@ -6738,26 +7058,178 @@
           <w:rFonts w:cstheme="minorHAnsi"/>
         </w:rPr>
       </w:pPr>
+      <w:r>
+        <w:rPr>
+          <w:rFonts w:cstheme="minorHAnsi" w:hint="cs"/>
+          <w:rtl/>
+        </w:rPr>
+        <w:t xml:space="preserve">לבסוף הוא עובר על כל המילים ומחשב את ההסתברות של מילה בהינתן קטגוריה (עם </w:t>
+      </w:r>
+      <w:r>
+        <w:rPr>
+          <w:rFonts w:cstheme="minorHAnsi"/>
+        </w:rPr>
+        <w:t>Laplacian smoothing</w:t>
+      </w:r>
+      <w:r>
+        <w:rPr>
+          <w:rFonts w:cstheme="minorHAnsi" w:hint="cs"/>
+          <w:rtl/>
+        </w:rPr>
+        <w:t>)</w:t>
+      </w:r>
     </w:p>
     <w:p>
       <w:pPr>
+        <w:pStyle w:val="ListParagraph"/>
         <w:tabs>
           <w:tab w:val="left" w:pos="1240"/>
         </w:tabs>
         <w:rPr>
-          <w:rFonts w:cstheme="minorHAnsi"/>
-        </w:rPr>
-      </w:pPr>
+          <w:rFonts w:eastAsiaTheme="minorEastAsia" w:cstheme="minorHAnsi"/>
+          <w:rtl/>
+        </w:rPr>
+      </w:pPr>
+      <m:oMathPara>
+        <m:oMath>
+          <m:func>
+            <m:funcPr>
+              <m:ctrlPr>
+                <w:rPr>
+                  <w:rFonts w:ascii="Cambria Math" w:hAnsi="Cambria Math" w:cstheme="minorHAnsi"/>
+                  <w:i/>
+                </w:rPr>
+              </m:ctrlPr>
+            </m:funcPr>
+            <m:fName>
+              <m:r>
+                <m:rPr>
+                  <m:sty m:val="p"/>
+                </m:rPr>
+                <w:rPr>
+                  <w:rFonts w:ascii="Cambria Math" w:hAnsi="Cambria Math" w:cstheme="minorHAnsi"/>
+                </w:rPr>
+                <m:t>Pr</m:t>
+              </m:r>
+            </m:fName>
+            <m:e>
+              <m:d>
+                <m:dPr>
+                  <m:ctrlPr>
+                    <w:rPr>
+                      <w:rFonts w:ascii="Cambria Math" w:hAnsi="Cambria Math" w:cstheme="minorHAnsi"/>
+                      <w:i/>
+                    </w:rPr>
+                  </m:ctrlPr>
+                </m:dPr>
+                <m:e>
+                  <m:f>
+                    <m:fPr>
+                      <m:ctrlPr>
+                        <w:rPr>
+                          <w:rFonts w:ascii="Cambria Math" w:hAnsi="Cambria Math" w:cstheme="minorHAnsi"/>
+                          <w:i/>
+                        </w:rPr>
+                      </m:ctrlPr>
+                    </m:fPr>
+                    <m:num>
+                      <m:r>
+                        <w:rPr>
+                          <w:rFonts w:ascii="Cambria Math" w:hAnsi="Cambria Math" w:cstheme="minorHAnsi"/>
+                        </w:rPr>
+                        <m:t>#word-occurences</m:t>
+                      </m:r>
+                      <m:r>
+                        <w:rPr>
+                          <w:rFonts w:ascii="Cambria Math" w:hAnsi="Cambria Math" w:cstheme="minorHAnsi"/>
+                        </w:rPr>
+                        <m:t>-in-category+1</m:t>
+                      </m:r>
+                    </m:num>
+                    <m:den>
+                      <m:r>
+                        <w:rPr>
+                          <w:rFonts w:ascii="Cambria Math" w:hAnsi="Cambria Math" w:cstheme="minorHAnsi"/>
+                        </w:rPr>
+                        <m:t>#word-in-categories+#of categories</m:t>
+                      </m:r>
+                    </m:den>
+                  </m:f>
+                </m:e>
+              </m:d>
+            </m:e>
+          </m:func>
+        </m:oMath>
+      </m:oMathPara>
     </w:p>
     <w:p>
       <w:pPr>
+        <w:pStyle w:val="ListParagraph"/>
+        <w:numPr>
+          <w:ilvl w:val="0"/>
+          <w:numId w:val="2"/>
+        </w:numPr>
         <w:tabs>
           <w:tab w:val="left" w:pos="1240"/>
         </w:tabs>
         <w:rPr>
-          <w:rFonts w:cstheme="minorHAnsi"/>
-        </w:rPr>
-      </w:pPr>
+          <w:rFonts w:eastAsiaTheme="minorEastAsia" w:cstheme="minorHAnsi"/>
+        </w:rPr>
+      </w:pPr>
+      <w:r>
+        <w:rPr>
+          <w:rFonts w:eastAsiaTheme="minorEastAsia" w:cstheme="minorHAnsi" w:hint="cs"/>
+          <w:rtl/>
+        </w:rPr>
+        <w:t>מכניסים את כל ההסתברויות של מילים כתלות בקטגוריה כ</w:t>
+      </w:r>
+      <w:r>
+        <w:rPr>
+          <w:rFonts w:eastAsiaTheme="minorEastAsia" w:cstheme="minorHAnsi" w:hint="cs"/>
+          <w:rtl/>
+        </w:rPr>
+        <w:t xml:space="preserve">רשימה </w:t>
+      </w:r>
+      <w:r>
+        <w:rPr>
+          <w:rFonts w:eastAsiaTheme="minorEastAsia" w:cstheme="minorHAnsi" w:hint="cs"/>
+          <w:rtl/>
+        </w:rPr>
+        <w:t xml:space="preserve">לתוך </w:t>
+      </w:r>
+      <w:r>
+        <w:rPr>
+          <w:rFonts w:eastAsiaTheme="minorEastAsia" w:cstheme="minorHAnsi"/>
+        </w:rPr>
+        <w:t>Pw</w:t>
+      </w:r>
+      <w:r>
+        <w:rPr>
+          <w:rFonts w:eastAsiaTheme="minorEastAsia" w:cstheme="minorHAnsi" w:hint="cs"/>
+          <w:rtl/>
+        </w:rPr>
+        <w:t xml:space="preserve"> ומקבלים מטריצה (השורה הראשונה </w:t>
+      </w:r>
+      <w:r>
+        <w:rPr>
+          <w:rFonts w:eastAsiaTheme="minorEastAsia" w:cstheme="minorHAnsi" w:hint="cs"/>
+          <w:rtl/>
+        </w:rPr>
+        <w:t xml:space="preserve">של </w:t>
+      </w:r>
+      <w:r>
+        <w:rPr>
+          <w:rFonts w:eastAsiaTheme="minorEastAsia" w:cstheme="minorHAnsi"/>
+        </w:rPr>
+        <w:t>Pw</w:t>
+      </w:r>
+      <w:r>
+        <w:rPr>
+          <w:rFonts w:eastAsiaTheme="minorEastAsia" w:cstheme="minorHAnsi" w:hint="cs"/>
+          <w:rtl/>
+        </w:rPr>
+        <w:t xml:space="preserve"> הגדרתי להיות רשימת מילים לפי הסדר)</w:t>
+      </w:r>
     </w:p>
     <w:p>
       <w:pPr>
@@ -6765,12 +7237,52 @@
           <w:tab w:val="left" w:pos="1240"/>
         </w:tabs>
         <w:rPr>
-          <w:rFonts w:cstheme="minorHAnsi"/>
-        </w:rPr>
-      </w:pPr>
+          <w:rFonts w:eastAsiaTheme="minorEastAsia" w:cstheme="minorHAnsi"/>
+          <w:rtl/>
+        </w:rPr>
+      </w:pPr>
+      <w:r>
+        <w:rPr>
+          <w:rFonts w:eastAsiaTheme="minorEastAsia" w:cstheme="minorHAnsi" w:hint="cs"/>
+          <w:rtl/>
+        </w:rPr>
+        <w:t xml:space="preserve">פונקצית </w:t>
+      </w:r>
+      <w:r>
+        <w:rPr>
+          <w:rFonts w:eastAsiaTheme="minorEastAsia" w:cstheme="minorHAnsi"/>
+        </w:rPr>
+        <w:t xml:space="preserve">def </w:t>
+      </w:r>
+      <w:proofErr w:type="spellStart"/>
+      <w:r>
+        <w:rPr>
+          <w:rFonts w:eastAsiaTheme="minorEastAsia" w:cstheme="minorHAnsi"/>
+        </w:rPr>
+        <w:t>ClassifyNB_text</w:t>
+      </w:r>
+      <w:proofErr w:type="spellEnd"/>
+      <w:r>
+        <w:rPr>
+          <w:rFonts w:eastAsiaTheme="minorEastAsia" w:cstheme="minorHAnsi"/>
+        </w:rPr>
+        <w:t>(Pw, P)</w:t>
+      </w:r>
+      <w:r>
+        <w:rPr>
+          <w:rFonts w:eastAsiaTheme="minorEastAsia" w:cstheme="minorHAnsi" w:hint="cs"/>
+          <w:rtl/>
+        </w:rPr>
+        <w:t>:</w:t>
+      </w:r>
     </w:p>
     <w:p>
       <w:pPr>
+        <w:pStyle w:val="ListParagraph"/>
+        <w:numPr>
+          <w:ilvl w:val="0"/>
+          <w:numId w:val="4"/>
+        </w:numPr>
         <w:tabs>
           <w:tab w:val="left" w:pos="1240"/>
         </w:tabs>
@@ -6778,79 +7290,745 @@
           <w:rFonts w:cstheme="minorHAnsi"/>
         </w:rPr>
       </w:pPr>
+      <w:r>
+        <w:rPr>
+          <w:rFonts w:cstheme="minorHAnsi" w:hint="cs"/>
+          <w:rtl/>
+        </w:rPr>
+        <w:t xml:space="preserve">הקוד מקבל את המידע על ה </w:t>
+      </w:r>
+      <w:r>
+        <w:rPr>
+          <w:rFonts w:cstheme="minorHAnsi"/>
+        </w:rPr>
+        <w:t>test</w:t>
+      </w:r>
+      <w:r>
+        <w:rPr>
+          <w:rFonts w:cstheme="minorHAnsi"/>
+        </w:rPr>
+        <w:t xml:space="preserve"> data</w:t>
+      </w:r>
+      <w:r>
+        <w:rPr>
+          <w:rFonts w:cstheme="minorHAnsi" w:hint="cs"/>
+          <w:rtl/>
+        </w:rPr>
+        <w:t xml:space="preserve"> עם </w:t>
+      </w:r>
+      <w:proofErr w:type="spellStart"/>
+      <w:r>
+        <w:rPr>
+          <w:rFonts w:cstheme="minorHAnsi"/>
+        </w:rPr>
+        <w:t>readTrainData</w:t>
+      </w:r>
+      <w:proofErr w:type="spellEnd"/>
     </w:p>
     <w:p>
       <w:pPr>
+        <w:pStyle w:val="ListParagraph"/>
+        <w:numPr>
+          <w:ilvl w:val="0"/>
+          <w:numId w:val="4"/>
+        </w:numPr>
         <w:tabs>
           <w:tab w:val="left" w:pos="1240"/>
         </w:tabs>
         <w:rPr>
-          <w:rFonts w:cstheme="minorHAnsi"/>
-        </w:rPr>
-      </w:pPr>
+          <w:rFonts w:eastAsiaTheme="minorEastAsia" w:cstheme="minorHAnsi"/>
+        </w:rPr>
+      </w:pPr>
+      <w:r>
+        <w:rPr>
+          <w:rFonts w:eastAsiaTheme="minorEastAsia" w:cstheme="minorHAnsi" w:hint="cs"/>
+          <w:rtl/>
+        </w:rPr>
+        <w:t>הקוד עובר על כל הקבצים לפי הסדר ועבור כל קובץ הוא מחשב את ההסתברות שהקובץ בקטגוריה מסוימת</w:t>
+      </w:r>
     </w:p>
     <w:p>
       <w:pPr>
+        <w:pStyle w:val="ListParagraph"/>
+        <w:numPr>
+          <w:ilvl w:val="1"/>
+          <w:numId w:val="4"/>
+        </w:numPr>
         <w:tabs>
           <w:tab w:val="left" w:pos="1240"/>
         </w:tabs>
         <w:rPr>
-          <w:rFonts w:cstheme="minorHAnsi"/>
-          <w:rtl/>
-        </w:rPr>
-      </w:pPr>
+          <w:rFonts w:eastAsiaTheme="minorEastAsia" w:cstheme="minorHAnsi"/>
+        </w:rPr>
+      </w:pPr>
+      <w:r>
+        <w:rPr>
+          <w:rFonts w:eastAsiaTheme="minorEastAsia" w:cstheme="minorHAnsi" w:hint="cs"/>
+          <w:rtl/>
+        </w:rPr>
+        <w:t>אנחנו בעצם מחשבים את:</w:t>
+      </w:r>
     </w:p>
     <w:p>
       <w:pPr>
+        <w:pStyle w:val="ListParagraph"/>
         <w:tabs>
           <w:tab w:val="left" w:pos="1240"/>
         </w:tabs>
         <w:rPr>
-          <w:rFonts w:cstheme="minorHAnsi"/>
-          <w:rtl/>
-        </w:rPr>
-      </w:pPr>
+          <w:rFonts w:eastAsiaTheme="minorEastAsia" w:cstheme="minorHAnsi"/>
+        </w:rPr>
+      </w:pPr>
+      <m:oMathPara>
+        <m:oMath>
+          <m:func>
+            <m:funcPr>
+              <m:ctrlPr>
+                <w:rPr>
+                  <w:rFonts w:ascii="Cambria Math" w:eastAsiaTheme="minorEastAsia" w:hAnsi="Cambria Math" w:cstheme="minorHAnsi"/>
+                  <w:i/>
+                </w:rPr>
+              </m:ctrlPr>
+            </m:funcPr>
+            <m:fName>
+              <m:r>
+                <m:rPr>
+                  <m:sty m:val="p"/>
+                </m:rPr>
+                <w:rPr>
+                  <w:rFonts w:ascii="Cambria Math" w:eastAsiaTheme="minorEastAsia" w:hAnsi="Cambria Math" w:cstheme="minorHAnsi"/>
+                </w:rPr>
+                <m:t>log</m:t>
+              </m:r>
+            </m:fName>
+            <m:e>
+              <m:d>
+                <m:dPr>
+                  <m:ctrlPr>
+                    <w:rPr>
+                      <w:rFonts w:ascii="Cambria Math" w:eastAsiaTheme="minorEastAsia" w:hAnsi="Cambria Math" w:cstheme="minorHAnsi"/>
+                      <w:i/>
+                    </w:rPr>
+                  </m:ctrlPr>
+                </m:dPr>
+                <m:e>
+                  <m:func>
+                    <m:funcPr>
+                      <m:ctrlPr>
+                        <w:rPr>
+                          <w:rFonts w:ascii="Cambria Math" w:eastAsiaTheme="minorEastAsia" w:hAnsi="Cambria Math" w:cstheme="minorHAnsi"/>
+                          <w:i/>
+                        </w:rPr>
+                      </m:ctrlPr>
+                    </m:funcPr>
+                    <m:fName>
+                      <m:r>
+                        <w:rPr>
+                          <w:rFonts w:ascii="Cambria Math" w:eastAsiaTheme="minorEastAsia" w:hAnsi="Cambria Math" w:cstheme="minorHAnsi"/>
+                        </w:rPr>
+                        <m:t>Pr</m:t>
+                      </m:r>
+                    </m:fName>
+                    <m:e>
+                      <m:d>
+                        <m:dPr>
+                          <m:ctrlPr>
+                            <w:rPr>
+                              <w:rFonts w:ascii="Cambria Math" w:eastAsiaTheme="minorEastAsia" w:hAnsi="Cambria Math" w:cstheme="minorHAnsi"/>
+                              <w:i/>
+                            </w:rPr>
+                          </m:ctrlPr>
+                        </m:dPr>
+                        <m:e>
+                          <m:r>
+                            <w:rPr>
+                              <w:rFonts w:ascii="Cambria Math" w:eastAsiaTheme="minorEastAsia" w:hAnsi="Cambria Math" w:cstheme="minorHAnsi"/>
+                            </w:rPr>
+                            <m:t>category</m:t>
+                          </m:r>
+                        </m:e>
+                        <m:e>
+                          <m:r>
+                            <w:rPr>
+                              <w:rFonts w:ascii="Cambria Math" w:eastAsiaTheme="minorEastAsia" w:hAnsi="Cambria Math" w:cstheme="minorHAnsi"/>
+                            </w:rPr>
+                            <m:t>text</m:t>
+                          </m:r>
+                        </m:e>
+                      </m:d>
+                    </m:e>
+                  </m:func>
+                </m:e>
+              </m:d>
+            </m:e>
+          </m:func>
+          <m:r>
+            <w:rPr>
+              <w:rFonts w:ascii="Cambria Math" w:eastAsiaTheme="minorEastAsia" w:hAnsi="Cambria Math" w:cstheme="minorHAnsi"/>
+            </w:rPr>
+            <m:t>=</m:t>
+          </m:r>
+          <m:func>
+            <m:funcPr>
+              <m:ctrlPr>
+                <w:rPr>
+                  <w:rFonts w:ascii="Cambria Math" w:eastAsiaTheme="minorEastAsia" w:hAnsi="Cambria Math" w:cstheme="minorHAnsi"/>
+                  <w:i/>
+                </w:rPr>
+              </m:ctrlPr>
+            </m:funcPr>
+            <m:fName>
+              <m:r>
+                <m:rPr>
+                  <m:sty m:val="p"/>
+                </m:rPr>
+                <w:rPr>
+                  <w:rFonts w:ascii="Cambria Math" w:eastAsiaTheme="minorEastAsia" w:hAnsi="Cambria Math" w:cstheme="minorHAnsi"/>
+                </w:rPr>
+                <m:t>log</m:t>
+              </m:r>
+            </m:fName>
+            <m:e>
+              <m:func>
+                <m:funcPr>
+                  <m:ctrlPr>
+                    <w:rPr>
+                      <w:rFonts w:ascii="Cambria Math" w:eastAsiaTheme="minorEastAsia" w:hAnsi="Cambria Math" w:cstheme="minorHAnsi"/>
+                      <w:i/>
+                    </w:rPr>
+                  </m:ctrlPr>
+                </m:funcPr>
+                <m:fName>
+                  <m:r>
+                    <m:rPr>
+                      <m:sty m:val="p"/>
+                    </m:rPr>
+                    <w:rPr>
+                      <w:rFonts w:ascii="Cambria Math" w:eastAsiaTheme="minorEastAsia" w:hAnsi="Cambria Math" w:cstheme="minorHAnsi"/>
+                    </w:rPr>
+                    <m:t>Pr</m:t>
+                  </m:r>
+                </m:fName>
+                <m:e>
+                  <m:d>
+                    <m:dPr>
+                      <m:ctrlPr>
+                        <w:rPr>
+                          <w:rFonts w:ascii="Cambria Math" w:eastAsiaTheme="minorEastAsia" w:hAnsi="Cambria Math" w:cstheme="minorHAnsi"/>
+                          <w:i/>
+                        </w:rPr>
+                      </m:ctrlPr>
+                    </m:dPr>
+                    <m:e>
+                      <m:r>
+                        <w:rPr>
+                          <w:rFonts w:ascii="Cambria Math" w:eastAsiaTheme="minorEastAsia" w:hAnsi="Cambria Math" w:cstheme="minorHAnsi"/>
+                        </w:rPr>
+                        <m:t>text</m:t>
+                      </m:r>
+                    </m:e>
+                    <m:e>
+                      <m:r>
+                        <w:rPr>
+                          <w:rFonts w:ascii="Cambria Math" w:eastAsiaTheme="minorEastAsia" w:hAnsi="Cambria Math" w:cstheme="minorHAnsi"/>
+                        </w:rPr>
+                        <m:t>category</m:t>
+                      </m:r>
+                    </m:e>
+                  </m:d>
+                </m:e>
+              </m:func>
+            </m:e>
+          </m:func>
+          <m:r>
+            <w:rPr>
+              <w:rFonts w:ascii="Cambria Math" w:eastAsiaTheme="minorEastAsia" w:hAnsi="Cambria Math" w:cstheme="minorHAnsi"/>
+            </w:rPr>
+            <m:t>+</m:t>
+          </m:r>
+          <m:func>
+            <m:funcPr>
+              <m:ctrlPr>
+                <w:rPr>
+                  <w:rFonts w:ascii="Cambria Math" w:eastAsiaTheme="minorEastAsia" w:hAnsi="Cambria Math" w:cstheme="minorHAnsi"/>
+                  <w:i/>
+                </w:rPr>
+              </m:ctrlPr>
+            </m:funcPr>
+            <m:fName>
+              <m:r>
+                <m:rPr>
+                  <m:sty m:val="p"/>
+                </m:rPr>
+                <w:rPr>
+                  <w:rFonts w:ascii="Cambria Math" w:eastAsiaTheme="minorEastAsia" w:hAnsi="Cambria Math" w:cstheme="minorHAnsi"/>
+                </w:rPr>
+                <m:t>log</m:t>
+              </m:r>
+            </m:fName>
+            <m:e>
+              <m:d>
+                <m:dPr>
+                  <m:ctrlPr>
+                    <w:rPr>
+                      <w:rFonts w:ascii="Cambria Math" w:eastAsiaTheme="minorEastAsia" w:hAnsi="Cambria Math" w:cstheme="minorHAnsi"/>
+                      <w:i/>
+                    </w:rPr>
+                  </m:ctrlPr>
+                </m:dPr>
+                <m:e>
+                  <m:r>
+                    <w:rPr>
+                      <w:rFonts w:ascii="Cambria Math" w:eastAsiaTheme="minorEastAsia" w:hAnsi="Cambria Math" w:cstheme="minorHAnsi"/>
+                    </w:rPr>
+                    <m:t>category</m:t>
+                  </m:r>
+                </m:e>
+              </m:d>
+            </m:e>
+          </m:func>
+        </m:oMath>
+      </m:oMathPara>
     </w:p>
     <w:p>
       <w:pPr>
+        <w:pStyle w:val="ListParagraph"/>
         <w:tabs>
           <w:tab w:val="left" w:pos="1240"/>
         </w:tabs>
         <w:rPr>
-          <w:rFonts w:cstheme="minorHAnsi"/>
-          <w:rtl/>
-        </w:rPr>
-      </w:pPr>
+          <w:rFonts w:eastAsiaTheme="minorEastAsia" w:cstheme="minorHAnsi"/>
+        </w:rPr>
+      </w:pPr>
+      <m:oMathPara>
+        <m:oMath>
+          <m:func>
+            <m:funcPr>
+              <m:ctrlPr>
+                <w:rPr>
+                  <w:rFonts w:ascii="Cambria Math" w:eastAsiaTheme="minorEastAsia" w:hAnsi="Cambria Math" w:cstheme="minorHAnsi"/>
+                  <w:i/>
+                </w:rPr>
+              </m:ctrlPr>
+            </m:funcPr>
+            <m:fName>
+              <m:r>
+                <m:rPr>
+                  <m:sty m:val="p"/>
+                </m:rPr>
+                <w:rPr>
+                  <w:rFonts w:ascii="Cambria Math" w:eastAsiaTheme="minorEastAsia" w:hAnsi="Cambria Math" w:cstheme="minorHAnsi"/>
+                </w:rPr>
+                <m:t>log</m:t>
+              </m:r>
+            </m:fName>
+            <m:e>
+              <m:func>
+                <m:funcPr>
+                  <m:ctrlPr>
+                    <w:rPr>
+                      <w:rFonts w:ascii="Cambria Math" w:eastAsiaTheme="minorEastAsia" w:hAnsi="Cambria Math" w:cstheme="minorHAnsi"/>
+                      <w:i/>
+                    </w:rPr>
+                  </m:ctrlPr>
+                </m:funcPr>
+                <m:fName>
+                  <m:r>
+                    <m:rPr>
+                      <m:sty m:val="p"/>
+                    </m:rPr>
+                    <w:rPr>
+                      <w:rFonts w:ascii="Cambria Math" w:eastAsiaTheme="minorEastAsia" w:hAnsi="Cambria Math" w:cstheme="minorHAnsi"/>
+                    </w:rPr>
+                    <m:t>Pr</m:t>
+                  </m:r>
+                </m:fName>
+                <m:e>
+                  <m:d>
+                    <m:dPr>
+                      <m:ctrlPr>
+                        <w:rPr>
+                          <w:rFonts w:ascii="Cambria Math" w:eastAsiaTheme="minorEastAsia" w:hAnsi="Cambria Math" w:cstheme="minorHAnsi"/>
+                          <w:i/>
+                        </w:rPr>
+                      </m:ctrlPr>
+                    </m:dPr>
+                    <m:e>
+                      <m:r>
+                        <w:rPr>
+                          <w:rFonts w:ascii="Cambria Math" w:eastAsiaTheme="minorEastAsia" w:hAnsi="Cambria Math" w:cstheme="minorHAnsi"/>
+                        </w:rPr>
+                        <m:t>text</m:t>
+                      </m:r>
+                    </m:e>
+                    <m:e>
+                      <m:r>
+                        <w:rPr>
+                          <w:rFonts w:ascii="Cambria Math" w:eastAsiaTheme="minorEastAsia" w:hAnsi="Cambria Math" w:cstheme="minorHAnsi"/>
+                        </w:rPr>
+                        <m:t>category</m:t>
+                      </m:r>
+                    </m:e>
+                  </m:d>
+                </m:e>
+              </m:func>
+            </m:e>
+          </m:func>
+          <m:r>
+            <w:rPr>
+              <w:rFonts w:ascii="Cambria Math" w:eastAsiaTheme="minorEastAsia" w:hAnsi="Cambria Math" w:cstheme="minorHAnsi"/>
+            </w:rPr>
+            <m:t>=</m:t>
+          </m:r>
+          <m:func>
+            <m:funcPr>
+              <m:ctrlPr>
+                <w:rPr>
+                  <w:rFonts w:ascii="Cambria Math" w:eastAsiaTheme="minorEastAsia" w:hAnsi="Cambria Math" w:cstheme="minorHAnsi"/>
+                  <w:i/>
+                </w:rPr>
+              </m:ctrlPr>
+            </m:funcPr>
+            <m:fName>
+              <m:r>
+                <m:rPr>
+                  <m:sty m:val="p"/>
+                </m:rPr>
+                <w:rPr>
+                  <w:rFonts w:ascii="Cambria Math" w:eastAsiaTheme="minorEastAsia" w:hAnsi="Cambria Math" w:cstheme="minorHAnsi"/>
+                </w:rPr>
+                <m:t>log</m:t>
+              </m:r>
+            </m:fName>
+            <m:e>
+              <m:d>
+                <m:dPr>
+                  <m:ctrlPr>
+                    <w:rPr>
+                      <w:rFonts w:ascii="Cambria Math" w:eastAsiaTheme="minorEastAsia" w:hAnsi="Cambria Math" w:cstheme="minorHAnsi"/>
+                      <w:i/>
+                    </w:rPr>
+                  </m:ctrlPr>
+                </m:dPr>
+                <m:e>
+                  <m:r>
+                    <w:rPr>
+                      <w:rFonts w:ascii="Cambria Math" w:eastAsiaTheme="minorEastAsia" w:hAnsi="Cambria Math" w:cstheme="minorHAnsi"/>
+                    </w:rPr>
+                    <m:t>wor</m:t>
+                  </m:r>
+                  <m:sSub>
+                    <m:sSubPr>
+                      <m:ctrlPr>
+                        <w:rPr>
+                          <w:rFonts w:ascii="Cambria Math" w:eastAsiaTheme="minorEastAsia" w:hAnsi="Cambria Math" w:cstheme="minorHAnsi"/>
+                          <w:i/>
+                        </w:rPr>
+                      </m:ctrlPr>
+                    </m:sSubPr>
+                    <m:e>
+                      <m:r>
+                        <w:rPr>
+                          <w:rFonts w:ascii="Cambria Math" w:eastAsiaTheme="minorEastAsia" w:hAnsi="Cambria Math" w:cstheme="minorHAnsi"/>
+                        </w:rPr>
+                        <m:t>d</m:t>
+                      </m:r>
+                    </m:e>
+                    <m:sub>
+                      <m:r>
+                        <w:rPr>
+                          <w:rFonts w:ascii="Cambria Math" w:eastAsiaTheme="minorEastAsia" w:hAnsi="Cambria Math" w:cstheme="minorHAnsi"/>
+                        </w:rPr>
+                        <m:t>1</m:t>
+                      </m:r>
+                    </m:sub>
+                  </m:sSub>
+                </m:e>
+                <m:e>
+                  <m:r>
+                    <w:rPr>
+                      <w:rFonts w:ascii="Cambria Math" w:eastAsiaTheme="minorEastAsia" w:hAnsi="Cambria Math" w:cstheme="minorHAnsi"/>
+                    </w:rPr>
+                    <m:t>category</m:t>
+                  </m:r>
+                </m:e>
+              </m:d>
+            </m:e>
+          </m:func>
+          <m:r>
+            <w:rPr>
+              <w:rFonts w:ascii="Cambria Math" w:eastAsiaTheme="minorEastAsia" w:hAnsi="Cambria Math" w:cstheme="minorHAnsi"/>
+            </w:rPr>
+            <m:t>+…+</m:t>
+          </m:r>
+          <m:func>
+            <m:funcPr>
+              <m:ctrlPr>
+                <w:rPr>
+                  <w:rFonts w:ascii="Cambria Math" w:eastAsiaTheme="minorEastAsia" w:hAnsi="Cambria Math" w:cstheme="minorHAnsi"/>
+                  <w:i/>
+                </w:rPr>
+              </m:ctrlPr>
+            </m:funcPr>
+            <m:fName>
+              <m:r>
+                <m:rPr>
+                  <m:sty m:val="p"/>
+                </m:rPr>
+                <w:rPr>
+                  <w:rFonts w:ascii="Cambria Math" w:eastAsiaTheme="minorEastAsia" w:hAnsi="Cambria Math" w:cstheme="minorHAnsi"/>
+                </w:rPr>
+                <m:t>log</m:t>
+              </m:r>
+            </m:fName>
+            <m:e>
+              <m:d>
+                <m:dPr>
+                  <m:ctrlPr>
+                    <w:rPr>
+                      <w:rFonts w:ascii="Cambria Math" w:eastAsiaTheme="minorEastAsia" w:hAnsi="Cambria Math" w:cstheme="minorHAnsi"/>
+                      <w:i/>
+                    </w:rPr>
+                  </m:ctrlPr>
+                </m:dPr>
+                <m:e>
+                  <m:r>
+                    <w:rPr>
+                      <w:rFonts w:ascii="Cambria Math" w:eastAsiaTheme="minorEastAsia" w:hAnsi="Cambria Math" w:cstheme="minorHAnsi"/>
+                    </w:rPr>
+                    <m:t>wor</m:t>
+                  </m:r>
+                  <m:sSub>
+                    <m:sSubPr>
+                      <m:ctrlPr>
+                        <w:rPr>
+                          <w:rFonts w:ascii="Cambria Math" w:eastAsiaTheme="minorEastAsia" w:hAnsi="Cambria Math" w:cstheme="minorHAnsi"/>
+                          <w:i/>
+                        </w:rPr>
+                      </m:ctrlPr>
+                    </m:sSubPr>
+                    <m:e>
+                      <m:r>
+                        <w:rPr>
+                          <w:rFonts w:ascii="Cambria Math" w:eastAsiaTheme="minorEastAsia" w:hAnsi="Cambria Math" w:cstheme="minorHAnsi"/>
+                        </w:rPr>
+                        <m:t>d</m:t>
+                      </m:r>
+                    </m:e>
+                    <m:sub>
+                      <m:r>
+                        <w:rPr>
+                          <w:rFonts w:ascii="Cambria Math" w:eastAsiaTheme="minorEastAsia" w:hAnsi="Cambria Math" w:cstheme="minorHAnsi"/>
+                        </w:rPr>
+                        <m:t>n</m:t>
+                      </m:r>
+                    </m:sub>
+                  </m:sSub>
+                </m:e>
+                <m:e>
+                  <m:r>
+                    <w:rPr>
+                      <w:rFonts w:ascii="Cambria Math" w:eastAsiaTheme="minorEastAsia" w:hAnsi="Cambria Math" w:cstheme="minorHAnsi"/>
+                    </w:rPr>
+                    <m:t>category</m:t>
+                  </m:r>
+                </m:e>
+              </m:d>
+            </m:e>
+          </m:func>
+        </m:oMath>
+      </m:oMathPara>
     </w:p>
     <w:p>
       <w:pPr>
-        <w:rPr>
-          <w:rFonts w:cstheme="minorHAnsi"/>
-          <w:rtl/>
-        </w:rPr>
-      </w:pPr>
+        <w:pStyle w:val="ListParagraph"/>
+        <w:numPr>
+          <w:ilvl w:val="1"/>
+          <w:numId w:val="4"/>
+        </w:numPr>
+        <w:tabs>
+          <w:tab w:val="left" w:pos="1240"/>
+        </w:tabs>
+        <w:rPr>
+          <w:rFonts w:eastAsiaTheme="minorEastAsia" w:cstheme="minorHAnsi"/>
+        </w:rPr>
+      </w:pPr>
+      <w:r>
+        <w:rPr>
+          <w:rFonts w:eastAsiaTheme="minorEastAsia" w:cstheme="minorHAnsi" w:hint="cs"/>
+          <w:rtl/>
+        </w:rPr>
+        <w:t xml:space="preserve">אנחנו מאתחלים את ההסתברות עבור הקטגוריה הנוכחית ומוסיפים </w:t>
+      </w:r>
+      <w:r>
+        <w:rPr>
+          <w:rFonts w:eastAsiaTheme="minorEastAsia" w:cstheme="minorHAnsi"/>
+        </w:rPr>
+        <w:t>log</w:t>
+      </w:r>
+      <w:r>
+        <w:rPr>
+          <w:rFonts w:eastAsiaTheme="minorEastAsia" w:cstheme="minorHAnsi" w:hint="cs"/>
+          <w:rtl/>
+        </w:rPr>
+        <w:t xml:space="preserve"> של כל הסתברויות של מילה כתלות בקטגוריה (אם המילה קיימת).</w:t>
+      </w:r>
     </w:p>
     <w:p>
       <w:pPr>
-        <w:rPr>
-          <w:rFonts w:cstheme="minorHAnsi"/>
-          <w:rtl/>
-        </w:rPr>
-      </w:pPr>
+        <w:pStyle w:val="ListParagraph"/>
+        <w:numPr>
+          <w:ilvl w:val="1"/>
+          <w:numId w:val="4"/>
+        </w:numPr>
+        <w:tabs>
+          <w:tab w:val="left" w:pos="1240"/>
+        </w:tabs>
+        <w:rPr>
+          <w:rFonts w:eastAsiaTheme="minorEastAsia" w:cstheme="minorHAnsi"/>
+        </w:rPr>
+      </w:pPr>
+      <w:r>
+        <w:rPr>
+          <w:rFonts w:eastAsiaTheme="minorEastAsia" w:cstheme="minorHAnsi" w:hint="cs"/>
+          <w:rtl/>
+        </w:rPr>
+        <w:t xml:space="preserve">    אחרי שעוברים על כל הקטגוריות בוחרים בקטגוריה שקיבלה את ההסתברות הכי גבוהה ובודקים אם צדקנו. אם כן מוסיפים 1 להצלחות.</w:t>
+      </w:r>
     </w:p>
     <w:p>
       <w:pPr>
-        <w:rPr>
-          <w:rFonts w:cstheme="minorHAnsi"/>
-          <w:rtl/>
-        </w:rPr>
-      </w:pPr>
+        <w:pStyle w:val="ListParagraph"/>
+        <w:numPr>
+          <w:ilvl w:val="0"/>
+          <w:numId w:val="4"/>
+        </w:numPr>
+        <w:tabs>
+          <w:tab w:val="left" w:pos="1240"/>
+        </w:tabs>
+        <w:rPr>
+          <w:rFonts w:eastAsiaTheme="minorEastAsia" w:cstheme="minorHAnsi"/>
+        </w:rPr>
+      </w:pPr>
+      <w:r>
+        <w:rPr>
+          <w:rFonts w:eastAsiaTheme="minorEastAsia" w:cstheme="minorHAnsi" w:hint="cs"/>
+          <w:rtl/>
+        </w:rPr>
+        <w:t>מחזירים את מספר ההצלחות חלקי מספר הקבצים.</w:t>
+      </w:r>
     </w:p>
     <w:p>
       <w:pPr>
+        <w:tabs>
+          <w:tab w:val="left" w:pos="1240"/>
+        </w:tabs>
+        <w:rPr>
+          <w:rFonts w:eastAsiaTheme="minorEastAsia" w:cstheme="minorHAnsi" w:hint="cs"/>
+          <w:rtl/>
+        </w:rPr>
+      </w:pPr>
+      <w:r>
+        <w:rPr>
+          <w:rFonts w:eastAsiaTheme="minorEastAsia" w:cstheme="minorHAnsi" w:hint="cs"/>
+          <w:rtl/>
+        </w:rPr>
+        <w:t xml:space="preserve">הקוד בסוף מדפיס את ה </w:t>
+      </w:r>
+      <w:r>
+        <w:rPr>
+          <w:rFonts w:eastAsiaTheme="minorEastAsia" w:cstheme="minorHAnsi"/>
+        </w:rPr>
+        <w:t>success rate</w:t>
+      </w:r>
+      <w:r>
+        <w:rPr>
+          <w:rFonts w:eastAsiaTheme="minorEastAsia" w:cstheme="minorHAnsi" w:hint="cs"/>
+          <w:rtl/>
+        </w:rPr>
+        <w:t xml:space="preserve"> שחושב.</w:t>
+      </w:r>
+    </w:p>
+    <w:p>
+      <w:pPr>
+        <w:pStyle w:val="ListParagraph"/>
+        <w:tabs>
+          <w:tab w:val="left" w:pos="1240"/>
+        </w:tabs>
+        <w:rPr>
+          <w:rFonts w:eastAsiaTheme="minorEastAsia" w:cstheme="minorHAnsi"/>
+        </w:rPr>
+      </w:pPr>
+    </w:p>
+    <w:p>
+      <w:pPr>
+        <w:pStyle w:val="ListParagraph"/>
+        <w:tabs>
+          <w:tab w:val="left" w:pos="1240"/>
+        </w:tabs>
+        <w:rPr>
+          <w:rFonts w:eastAsiaTheme="minorEastAsia" w:cstheme="minorHAnsi" w:hint="cs"/>
+          <w:rtl/>
+        </w:rPr>
+      </w:pPr>
+    </w:p>
+    <w:p>
+      <w:pPr>
+        <w:tabs>
+          <w:tab w:val="left" w:pos="1240"/>
+        </w:tabs>
         <w:rPr>
           <w:rFonts w:cstheme="minorHAnsi"/>
-          <w:rtl/>
+        </w:rPr>
+      </w:pPr>
+    </w:p>
+    <w:p>
+      <w:pPr>
+        <w:tabs>
+          <w:tab w:val="left" w:pos="1240"/>
+        </w:tabs>
+        <w:rPr>
+          <w:rFonts w:cstheme="minorHAnsi"/>
+        </w:rPr>
+      </w:pPr>
+    </w:p>
+    <w:p>
+      <w:pPr>
+        <w:tabs>
+          <w:tab w:val="left" w:pos="1240"/>
+        </w:tabs>
+        <w:rPr>
+          <w:rFonts w:cstheme="minorHAnsi"/>
+        </w:rPr>
+      </w:pPr>
+    </w:p>
+    <w:p>
+      <w:pPr>
+        <w:tabs>
+          <w:tab w:val="left" w:pos="1240"/>
+        </w:tabs>
+        <w:rPr>
+          <w:rFonts w:cstheme="minorHAnsi"/>
+        </w:rPr>
+      </w:pPr>
+    </w:p>
+    <w:p>
+      <w:pPr>
+        <w:tabs>
+          <w:tab w:val="left" w:pos="1240"/>
+        </w:tabs>
+        <w:rPr>
+          <w:rFonts w:cstheme="minorHAnsi"/>
+        </w:rPr>
+      </w:pPr>
+    </w:p>
+    <w:p>
+      <w:pPr>
+        <w:tabs>
+          <w:tab w:val="left" w:pos="1240"/>
+        </w:tabs>
+        <w:rPr>
+          <w:rFonts w:cstheme="minorHAnsi"/>
         </w:rPr>
       </w:pPr>
     </w:p>
@@ -6872,8 +8050,186 @@
 </file>
 
 <file path=word/numbering.xml><?xml version="1.0" encoding="utf-8"?>
-<w:numbering xmlns:wpc="http://schemas.microsoft.com/office/word/2010/wordprocessingCanvas" xmlns:cx="http://schemas.microsoft.com/office/drawing/2014/chartex" xmlns:cx1="http://schemas.microsoft.com/office/drawing/2015/9/8/chartex" xmlns:cx2="http://schemas.microsoft.com/office/drawing/2015/10/21/chartex" xmlns:cx3="http://schemas.microsoft.com/office/drawing/2016/5/9/chartex" xmlns:cx4="http://schemas.microsoft.com/office/drawing/2016/5/10/chartex" xmlns:cx5="http://schemas.microsoft.com/office/drawing/2016/5/11/chartex" xmlns:cx6="http://schemas.microsoft.com/office/drawing/2016/5/12/chartex" xmlns:cx7="http://schemas.microsoft.com/office/drawing/2016/5/13/chartex" xmlns:cx8="http://schemas.microsoft.com/office/drawing/2016/5/14/chartex" xmlns:mc="http://schemas.openxmlformats.org/markup-compatibility/2006" xmlns:aink="http://schemas.microsoft.com/office/drawing/2016/ink" xmlns:am3d="http://schemas.microsoft.com/office/drawing/2017/model3d" xmlns:o="urn:schemas-microsoft-com:office:office" xmlns:oel="http://schemas.microsoft.com/office/2019/extlst" xmlns:r="http://schemas.openxmlformats.org/officeDocument/2006/relationships" xmlns:m="http://schemas.openxmlformats.org/officeDocument/2006/math" xmlns:v="urn:schemas-microsoft-com:vml" xmlns:wp14="http://schemas.microsoft.com/office/word/2010/wordprocessingDrawing" xmlns:wp="http://schemas.openxmlformats.org/drawingml/2006/wordprocessingDrawing" xmlns:w10="urn:schemas-microsoft-com:office:word" xmlns:w="http://schemas.openxmlformats.org/wordprocessingml/2006/main" xmlns:w14="http://schemas.microsoft.com/office/word/2010/wordml" xmlns:w15="http://schemas.microsoft.com/office/word/2012/wordml" xmlns:w16cex="http://schemas.microsoft.com/office/word/2018/wordml/cex" xmlns:w16cid="http://schemas.microsoft.com/office/word/2016/wordml/cid" xmlns:w16="http://schemas.microsoft.com/office/word/2018/wordml" xmlns:w16sdtdh="http://schemas.microsoft.com/office/word/2020/wordml/sdtdatahash" xmlns:w16se="http://schemas.microsoft.com/office/word/2015/wordml/symex" xmlns:wpg="http://schemas.microsoft.com/office/word/2010/wordprocessingGroup" xmlns:wpi="http://schemas.microsoft.com/office/word/2010/wordprocessingInk" xmlns:wne="http://schemas.microsoft.com/office/word/2006/wordml" xmlns:wps="http://schemas.microsoft.com/office/word/2010/wordprocessingShape" mc:Ignorable="w14 w15 w16se w16cid w16 w16cex w16sdtdh wp14">
+<w:numbering xmlns:wpc="http://schemas.microsoft.com/office/word/2010/wordprocessingCanvas" xmlns:cx="http://schemas.microsoft.com/office/drawing/2014/chartex" xmlns:cx1="http://schemas.microsoft.com/office/drawing/2015/9/8/chartex" xmlns:cx2="http://schemas.microsoft.com/office/drawing/2015/10/21/chartex" xmlns:cx3="http://schemas.microsoft.com/office/drawing/2016/5/9/chartex" xmlns:cx4="http://schemas.microsoft.com/office/drawing/2016/5/10/chartex" xmlns:cx5="http://schemas.microsoft.com/office/drawing/2016/5/11/chartex" xmlns:cx6="http://schemas.microsoft.com/office/drawing/2016/5/12/chartex" xmlns:cx7="http://schemas.microsoft.com/office/drawing/2016/5/13/chartex" xmlns:cx8="http://schemas.microsoft.com/office/drawing/2016/5/14/chartex" xmlns:mc="http://schemas.openxmlformats.org/markup-compatibility/2006" xmlns:aink="http://schemas.microsoft.com/office/drawing/2016/ink" xmlns:am3d="http://schemas.microsoft.com/office/drawing/2017/model3d" xmlns:o="urn:schemas-microsoft-com:office:office" xmlns:oel="http://schemas.microsoft.com/office/2019/extlst" xmlns:r="http://schemas.openxmlformats.org/officeDocument/2006/relationships" xmlns:m="http://schemas.openxmlformats.org/officeDocument/2006/math" xmlns:v="urn:schemas-microsoft-com:vml" xmlns:wp14="http://schemas.microsoft.com/office/word/2010/wordprocessingDrawing" xmlns:wp="http://schemas.openxmlformats.org/drawingml/2006/wordprocessingDrawing" xmlns:w10="urn:schemas-microsoft-com:office:word" xmlns:w="http://schemas.openxmlformats.org/wordprocessingml/2006/main" xmlns:w14="http://schemas.microsoft.com/office/word/2010/wordml" xmlns:w15="http://schemas.microsoft.com/office/word/2012/wordml" xmlns:w16cex="http://schemas.microsoft.com/office/word/2018/wordml/cex" xmlns:w16cid="http://schemas.microsoft.com/office/word/2016/wordml/cid" xmlns:w16="http://schemas.microsoft.com/office/word/2018/wordml" xmlns:w16du="http://schemas.microsoft.com/office/word/2023/wordml/word16du" xmlns:w16sdtdh="http://schemas.microsoft.com/office/word/2020/wordml/sdtdatahash" xmlns:w16se="http://schemas.microsoft.com/office/word/2015/wordml/symex" xmlns:wpg="http://schemas.microsoft.com/office/word/2010/wordprocessingGroup" xmlns:wpi="http://schemas.microsoft.com/office/word/2010/wordprocessingInk" xmlns:wne="http://schemas.microsoft.com/office/word/2006/wordml" xmlns:wps="http://schemas.microsoft.com/office/word/2010/wordprocessingShape" mc:Ignorable="w14 w15 w16se w16cid w16 w16cex w16sdtdh wp14">
   <w:abstractNum w:abstractNumId="0" w15:restartNumberingAfterBreak="0">
+    <w:nsid w:val="12003A72"/>
+    <w:multiLevelType w:val="hybridMultilevel"/>
+    <w:tmpl w:val="325E9C76"/>
+    <w:lvl w:ilvl="0" w:tplc="0409000F">
+      <w:start w:val="1"/>
+      <w:numFmt w:val="decimal"/>
+      <w:lvlText w:val="%1."/>
+      <w:lvlJc w:val="left"/>
+      <w:pPr>
+        <w:ind w:left="720" w:hanging="360"/>
+      </w:pPr>
+      <w:rPr>
+        <w:rFonts w:hint="default"/>
+      </w:rPr>
+    </w:lvl>
+    <w:lvl w:ilvl="1" w:tplc="04090019">
+      <w:start w:val="1"/>
+      <w:numFmt w:val="lowerLetter"/>
+      <w:lvlText w:val="%2."/>
+      <w:lvlJc w:val="left"/>
+      <w:pPr>
+        <w:ind w:left="1440" w:hanging="360"/>
+      </w:pPr>
+    </w:lvl>
+    <w:lvl w:ilvl="2" w:tplc="0409001B">
+      <w:start w:val="1"/>
+      <w:numFmt w:val="lowerRoman"/>
+      <w:lvlText w:val="%3."/>
+      <w:lvlJc w:val="right"/>
+      <w:pPr>
+        <w:ind w:left="2160" w:hanging="180"/>
+      </w:pPr>
+    </w:lvl>
+    <w:lvl w:ilvl="3" w:tplc="0409000F" w:tentative="1">
+      <w:start w:val="1"/>
+      <w:numFmt w:val="decimal"/>
+      <w:lvlText w:val="%4."/>
+      <w:lvlJc w:val="left"/>
+      <w:pPr>
+        <w:ind w:left="2880" w:hanging="360"/>
+      </w:pPr>
+    </w:lvl>
+    <w:lvl w:ilvl="4" w:tplc="04090019" w:tentative="1">
+      <w:start w:val="1"/>
+      <w:numFmt w:val="lowerLetter"/>
+      <w:lvlText w:val="%5."/>
+      <w:lvlJc w:val="left"/>
+      <w:pPr>
+        <w:ind w:left="3600" w:hanging="360"/>
+      </w:pPr>
+    </w:lvl>
+    <w:lvl w:ilvl="5" w:tplc="0409001B" w:tentative="1">
+      <w:start w:val="1"/>
+      <w:numFmt w:val="lowerRoman"/>
+      <w:lvlText w:val="%6."/>
+      <w:lvlJc w:val="right"/>
+      <w:pPr>
+        <w:ind w:left="4320" w:hanging="180"/>
+      </w:pPr>
+    </w:lvl>
+    <w:lvl w:ilvl="6" w:tplc="0409000F" w:tentative="1">
+      <w:start w:val="1"/>
+      <w:numFmt w:val="decimal"/>
+      <w:lvlText w:val="%7."/>
+      <w:lvlJc w:val="left"/>
+      <w:pPr>
+        <w:ind w:left="5040" w:hanging="360"/>
+      </w:pPr>
+    </w:lvl>
+    <w:lvl w:ilvl="7" w:tplc="04090019" w:tentative="1">
+      <w:start w:val="1"/>
+      <w:numFmt w:val="lowerLetter"/>
+      <w:lvlText w:val="%8."/>
+      <w:lvlJc w:val="left"/>
+      <w:pPr>
+        <w:ind w:left="5760" w:hanging="360"/>
+      </w:pPr>
+    </w:lvl>
+    <w:lvl w:ilvl="8" w:tplc="0409001B" w:tentative="1">
+      <w:start w:val="1"/>
+      <w:numFmt w:val="lowerRoman"/>
+      <w:lvlText w:val="%9."/>
+      <w:lvlJc w:val="right"/>
+      <w:pPr>
+        <w:ind w:left="6480" w:hanging="180"/>
+      </w:pPr>
+    </w:lvl>
+  </w:abstractNum>
+  <w:abstractNum w:abstractNumId="1" w15:restartNumberingAfterBreak="0">
+    <w:nsid w:val="500D3C90"/>
+    <w:multiLevelType w:val="hybridMultilevel"/>
+    <w:tmpl w:val="52CCDB68"/>
+    <w:lvl w:ilvl="0" w:tplc="6576DBF8">
+      <w:start w:val="1"/>
+      <w:numFmt w:val="decimal"/>
+      <w:lvlText w:val="%1."/>
+      <w:lvlJc w:val="left"/>
+      <w:pPr>
+        <w:ind w:left="720" w:hanging="360"/>
+      </w:pPr>
+      <w:rPr>
+        <w:rFonts w:cs="Calibri" w:hint="default"/>
+      </w:rPr>
+    </w:lvl>
+    <w:lvl w:ilvl="1" w:tplc="04090019" w:tentative="1">
+      <w:start w:val="1"/>
+      <w:numFmt w:val="lowerLetter"/>
+      <w:lvlText w:val="%2."/>
+      <w:lvlJc w:val="left"/>
+      <w:pPr>
+        <w:ind w:left="1440" w:hanging="360"/>
+      </w:pPr>
+    </w:lvl>
+    <w:lvl w:ilvl="2" w:tplc="0409001B" w:tentative="1">
+      <w:start w:val="1"/>
+      <w:numFmt w:val="lowerRoman"/>
+      <w:lvlText w:val="%3."/>
+      <w:lvlJc w:val="right"/>
+      <w:pPr>
+        <w:ind w:left="2160" w:hanging="180"/>
+      </w:pPr>
+    </w:lvl>
+    <w:lvl w:ilvl="3" w:tplc="0409000F" w:tentative="1">
+      <w:start w:val="1"/>
+      <w:numFmt w:val="decimal"/>
+      <w:lvlText w:val="%4."/>
+      <w:lvlJc w:val="left"/>
+      <w:pPr>
+        <w:ind w:left="2880" w:hanging="360"/>
+      </w:pPr>
+    </w:lvl>
+    <w:lvl w:ilvl="4" w:tplc="04090019" w:tentative="1">
+      <w:start w:val="1"/>
+      <w:numFmt w:val="lowerLetter"/>
+      <w:lvlText w:val="%5."/>
+      <w:lvlJc w:val="left"/>
+      <w:pPr>
+        <w:ind w:left="3600" w:hanging="360"/>
+      </w:pPr>
+    </w:lvl>
+    <w:lvl w:ilvl="5" w:tplc="0409001B" w:tentative="1">
+      <w:start w:val="1"/>
+      <w:numFmt w:val="lowerRoman"/>
+      <w:lvlText w:val="%6."/>
+      <w:lvlJc w:val="right"/>
+      <w:pPr>
+        <w:ind w:left="4320" w:hanging="180"/>
+      </w:pPr>
+    </w:lvl>
+    <w:lvl w:ilvl="6" w:tplc="0409000F" w:tentative="1">
+      <w:start w:val="1"/>
+      <w:numFmt w:val="decimal"/>
+      <w:lvlText w:val="%7."/>
+      <w:lvlJc w:val="left"/>
+      <w:pPr>
+        <w:ind w:left="5040" w:hanging="360"/>
+      </w:pPr>
+    </w:lvl>
+    <w:lvl w:ilvl="7" w:tplc="04090019" w:tentative="1">
+      <w:start w:val="1"/>
+      <w:numFmt w:val="lowerLetter"/>
+      <w:lvlText w:val="%8."/>
+      <w:lvlJc w:val="left"/>
+      <w:pPr>
+        <w:ind w:left="5760" w:hanging="360"/>
+      </w:pPr>
+    </w:lvl>
+    <w:lvl w:ilvl="8" w:tplc="0409001B" w:tentative="1">
+      <w:start w:val="1"/>
+      <w:numFmt w:val="lowerRoman"/>
+      <w:lvlText w:val="%9."/>
+      <w:lvlJc w:val="right"/>
+      <w:pPr>
+        <w:ind w:left="6480" w:hanging="180"/>
+      </w:pPr>
+    </w:lvl>
+  </w:abstractNum>
+  <w:abstractNum w:abstractNumId="2" w15:restartNumberingAfterBreak="0">
     <w:nsid w:val="63CA16A8"/>
     <w:multiLevelType w:val="hybridMultilevel"/>
     <w:tmpl w:val="9B28EF86"/>
@@ -6962,7 +8318,129 @@
       </w:pPr>
     </w:lvl>
   </w:abstractNum>
+  <w:abstractNum w:abstractNumId="3" w15:restartNumberingAfterBreak="0">
+    <w:nsid w:val="7CDB2298"/>
+    <w:multiLevelType w:val="hybridMultilevel"/>
+    <w:tmpl w:val="C1183796"/>
+    <w:lvl w:ilvl="0" w:tplc="BB1A737C">
+      <w:start w:val="5"/>
+      <w:numFmt w:val="bullet"/>
+      <w:lvlText w:val=""/>
+      <w:lvlJc w:val="left"/>
+      <w:pPr>
+        <w:ind w:left="1080" w:hanging="360"/>
+      </w:pPr>
+      <w:rPr>
+        <w:rFonts w:ascii="Symbol" w:eastAsiaTheme="minorHAnsi" w:hAnsi="Symbol" w:cstheme="minorHAnsi" w:hint="default"/>
+      </w:rPr>
+    </w:lvl>
+    <w:lvl w:ilvl="1" w:tplc="04090003" w:tentative="1">
+      <w:start w:val="1"/>
+      <w:numFmt w:val="bullet"/>
+      <w:lvlText w:val="o"/>
+      <w:lvlJc w:val="left"/>
+      <w:pPr>
+        <w:ind w:left="1800" w:hanging="360"/>
+      </w:pPr>
+      <w:rPr>
+        <w:rFonts w:ascii="Courier New" w:hAnsi="Courier New" w:cs="Courier New" w:hint="default"/>
+      </w:rPr>
+    </w:lvl>
+    <w:lvl w:ilvl="2" w:tplc="04090005" w:tentative="1">
+      <w:start w:val="1"/>
+      <w:numFmt w:val="bullet"/>
+      <w:lvlText w:val=""/>
+      <w:lvlJc w:val="left"/>
+      <w:pPr>
+        <w:ind w:left="2520" w:hanging="360"/>
+      </w:pPr>
+      <w:rPr>
+        <w:rFonts w:ascii="Wingdings" w:hAnsi="Wingdings" w:hint="default"/>
+      </w:rPr>
+    </w:lvl>
+    <w:lvl w:ilvl="3" w:tplc="04090001" w:tentative="1">
+      <w:start w:val="1"/>
+      <w:numFmt w:val="bullet"/>
+      <w:lvlText w:val=""/>
+      <w:lvlJc w:val="left"/>
+      <w:pPr>
+        <w:ind w:left="3240" w:hanging="360"/>
+      </w:pPr>
+      <w:rPr>
+        <w:rFonts w:ascii="Symbol" w:hAnsi="Symbol" w:hint="default"/>
+      </w:rPr>
+    </w:lvl>
+    <w:lvl w:ilvl="4" w:tplc="04090003" w:tentative="1">
+      <w:start w:val="1"/>
+      <w:numFmt w:val="bullet"/>
+      <w:lvlText w:val="o"/>
+      <w:lvlJc w:val="left"/>
+      <w:pPr>
+        <w:ind w:left="3960" w:hanging="360"/>
+      </w:pPr>
+      <w:rPr>
+        <w:rFonts w:ascii="Courier New" w:hAnsi="Courier New" w:cs="Courier New" w:hint="default"/>
+      </w:rPr>
+    </w:lvl>
+    <w:lvl w:ilvl="5" w:tplc="04090005" w:tentative="1">
+      <w:start w:val="1"/>
+      <w:numFmt w:val="bullet"/>
+      <w:lvlText w:val=""/>
+      <w:lvlJc w:val="left"/>
+      <w:pPr>
+        <w:ind w:left="4680" w:hanging="360"/>
+      </w:pPr>
+      <w:rPr>
+        <w:rFonts w:ascii="Wingdings" w:hAnsi="Wingdings" w:hint="default"/>
+      </w:rPr>
+    </w:lvl>
+    <w:lvl w:ilvl="6" w:tplc="04090001" w:tentative="1">
+      <w:start w:val="1"/>
+      <w:numFmt w:val="bullet"/>
+      <w:lvlText w:val=""/>
+      <w:lvlJc w:val="left"/>
+      <w:pPr>
+        <w:ind w:left="5400" w:hanging="360"/>
+      </w:pPr>
+      <w:rPr>
+        <w:rFonts w:ascii="Symbol" w:hAnsi="Symbol" w:hint="default"/>
+      </w:rPr>
+    </w:lvl>
+    <w:lvl w:ilvl="7" w:tplc="04090003" w:tentative="1">
+      <w:start w:val="1"/>
+      <w:numFmt w:val="bullet"/>
+      <w:lvlText w:val="o"/>
+      <w:lvlJc w:val="left"/>
+      <w:pPr>
+        <w:ind w:left="6120" w:hanging="360"/>
+      </w:pPr>
+      <w:rPr>
+        <w:rFonts w:ascii="Courier New" w:hAnsi="Courier New" w:cs="Courier New" w:hint="default"/>
+      </w:rPr>
+    </w:lvl>
+    <w:lvl w:ilvl="8" w:tplc="04090005" w:tentative="1">
+      <w:start w:val="1"/>
+      <w:numFmt w:val="bullet"/>
+      <w:lvlText w:val=""/>
+      <w:lvlJc w:val="left"/>
+      <w:pPr>
+        <w:ind w:left="6840" w:hanging="360"/>
+      </w:pPr>
+      <w:rPr>
+        <w:rFonts w:ascii="Wingdings" w:hAnsi="Wingdings" w:hint="default"/>
+      </w:rPr>
+    </w:lvl>
+  </w:abstractNum>
   <w:num w:numId="1" w16cid:durableId="13726593">
+    <w:abstractNumId w:val="2"/>
+  </w:num>
+  <w:num w:numId="2" w16cid:durableId="967668494">
+    <w:abstractNumId w:val="1"/>
+  </w:num>
+  <w:num w:numId="3" w16cid:durableId="910122646">
+    <w:abstractNumId w:val="3"/>
+  </w:num>
+  <w:num w:numId="4" w16cid:durableId="127362428">
     <w:abstractNumId w:val="0"/>
   </w:num>
 </w:numbering>

</xml_diff>

<commit_message>
finished q2 but not c :smile_cat:
</commit_message>
<xml_diff>
--- a/HW1/ML_HW1.docx
+++ b/HW1/ML_HW1.docx
@@ -63,6 +63,15 @@
         </w:rPr>
         <w:br/>
         <w:t xml:space="preserve">איתי בר – </w:t>
+      </w:r>
+      <w:r>
+        <w:rPr>
+          <w:rFonts w:ascii="Calibri" w:hAnsi="Calibri" w:cs="Calibri"/>
+          <w:sz w:val="24"/>
+          <w:szCs w:val="24"/>
+          <w:rtl/>
+        </w:rPr>
+        <w:t>325839710</w:t>
       </w:r>
       <w:r>
         <w:rPr>
@@ -5286,13 +5295,7 @@
                     <w:rPr>
                       <w:rFonts w:ascii="Cambria Math" w:hAnsi="Cambria Math" w:cstheme="minorHAnsi"/>
                     </w:rPr>
-                    <m:t>t buy|</m:t>
-                  </m:r>
-                  <m:r>
-                    <w:rPr>
-                      <w:rFonts w:ascii="Cambria Math" w:hAnsi="Cambria Math" w:cstheme="minorHAnsi"/>
-                    </w:rPr>
-                    <m:t>dim</m:t>
+                    <m:t>t buy|dim</m:t>
                   </m:r>
                 </m:e>
               </m:d>
@@ -5316,19 +5319,7 @@
             <w:rPr>
               <w:rFonts w:ascii="Cambria Math" w:eastAsiaTheme="minorEastAsia" w:hAnsi="Cambria Math" w:cstheme="minorHAnsi"/>
             </w:rPr>
-            <m:t>=</m:t>
-          </m:r>
-          <m:r>
-            <w:rPr>
-              <w:rFonts w:ascii="Cambria Math" w:eastAsiaTheme="minorEastAsia" w:hAnsi="Cambria Math" w:cstheme="minorHAnsi"/>
-            </w:rPr>
-            <m:t>0.56</m:t>
-          </m:r>
-          <m:r>
-            <w:rPr>
-              <w:rFonts w:ascii="Cambria Math" w:eastAsiaTheme="minorEastAsia" w:hAnsi="Cambria Math" w:cstheme="minorHAnsi"/>
-            </w:rPr>
-            <m:t>⋅3.64+</m:t>
+            <m:t>=0.56⋅3.64+</m:t>
           </m:r>
           <m:r>
             <w:rPr>
@@ -6671,40 +6662,42 @@
           <w:rFonts w:cs="Calibri"/>
           <w:rtl/>
         </w:rPr>
-        <w:t xml:space="preserve">התשובות ל-(א) ו-(ב) לא יהיו שונות אם </w:t>
+        <w:t>התשוב</w:t>
       </w:r>
       <w:r>
         <w:rPr>
           <w:rFonts w:cs="Calibri" w:hint="cs"/>
           <w:rtl/>
         </w:rPr>
-        <w:t>נ</w:t>
+        <w:t>ה</w:t>
       </w:r>
       <w:r>
         <w:rPr>
           <w:rFonts w:cs="Calibri"/>
           <w:rtl/>
         </w:rPr>
-        <w:t xml:space="preserve">שתמש </w:t>
+        <w:t xml:space="preserve"> ל-(א</w:t>
       </w:r>
       <w:r>
         <w:rPr>
           <w:rFonts w:cs="Calibri" w:hint="cs"/>
-        </w:rPr>
-        <w:t>ML</w:t>
+          <w:rtl/>
+        </w:rPr>
+        <w:t xml:space="preserve">) </w:t>
       </w:r>
       <w:r>
         <w:rPr>
           <w:rFonts w:cs="Calibri" w:hint="cs"/>
           <w:rtl/>
         </w:rPr>
-        <w:t xml:space="preserve"> לעומת </w:t>
+        <w:t xml:space="preserve">תהיה שונה </w:t>
       </w:r>
       <w:r>
         <w:rPr>
           <w:rFonts w:cs="Calibri" w:hint="cs"/>
-        </w:rPr>
-        <w:t>MAP</w:t>
+          <w:rtl/>
+        </w:rPr>
+        <w:t>כי</w:t>
       </w:r>
       <w:r>
         <w:rPr>
@@ -6712,15 +6705,84 @@
           <w:rtl/>
         </w:rPr>
         <w:t xml:space="preserve"> </w:t>
+      </w:r>
+      <w:r>
+        <w:rPr>
+          <w:rFonts w:cs="Calibri" w:hint="cs"/>
+        </w:rPr>
+        <w:t>MLE</w:t>
+      </w:r>
+      <w:r>
+        <w:rPr>
+          <w:rFonts w:cs="Calibri" w:hint="cs"/>
+          <w:rtl/>
+        </w:rPr>
+        <w:t xml:space="preserve"> לא מתייחס ל </w:t>
+      </w:r>
+      <w:r>
+        <w:rPr>
+          <w:rFonts w:cs="Calibri"/>
+        </w:rPr>
+        <w:t>posterior</w:t>
+      </w:r>
+      <w:r>
+        <w:rPr>
+          <w:rFonts w:cs="Calibri" w:hint="cs"/>
+          <w:rtl/>
+        </w:rPr>
+        <w:t xml:space="preserve"> ולכן יחליט בא' בדיוק הפוך ממה שיצא לנו.</w:t>
       </w:r>
     </w:p>
     <w:p>
       <w:pPr>
+        <w:pStyle w:val="ListParagraph"/>
         <w:tabs>
           <w:tab w:val="left" w:pos="1240"/>
         </w:tabs>
         <w:rPr>
+          <w:rFonts w:cstheme="minorHAnsi" w:hint="cs"/>
+          <w:rtl/>
+        </w:rPr>
+      </w:pPr>
+      <w:r>
+        <w:rPr>
+          <w:rFonts w:cs="Calibri" w:hint="cs"/>
+          <w:rtl/>
+        </w:rPr>
+        <w:t xml:space="preserve">התשובה ל-(ב) לא תהיה שונה כי אין התייחסות לשום </w:t>
+      </w:r>
+      <w:r>
+        <w:rPr>
+          <w:rFonts w:cs="Calibri"/>
+        </w:rPr>
+        <w:t>posterior</w:t>
+      </w:r>
+      <w:r>
+        <w:rPr>
+          <w:rFonts w:cs="Calibri" w:hint="cs"/>
+          <w:rtl/>
+        </w:rPr>
+        <w:t xml:space="preserve"> בחישוב שביצענו ונקבל את אותה התשובה</w:t>
+      </w:r>
+    </w:p>
+    <w:p>
+      <w:pPr>
+        <w:tabs>
+          <w:tab w:val="left" w:pos="1240"/>
+        </w:tabs>
+        <w:rPr>
           <w:rFonts w:cstheme="minorHAnsi"/>
+          <w:rtl/>
+        </w:rPr>
+      </w:pPr>
+    </w:p>
+    <w:p>
+      <w:pPr>
+        <w:tabs>
+          <w:tab w:val="left" w:pos="1240"/>
+        </w:tabs>
+        <w:rPr>
+          <w:rFonts w:cstheme="minorHAnsi" w:hint="cs"/>
         </w:rPr>
       </w:pPr>
     </w:p>
@@ -6832,16 +6894,8 @@
         <w:rPr>
           <w:rFonts w:cstheme="minorHAnsi"/>
         </w:rPr>
-        <w:t xml:space="preserve">def </w:t>
-      </w:r>
-      <w:proofErr w:type="spellStart"/>
-      <w:r>
-        <w:rPr>
-          <w:rFonts w:cstheme="minorHAnsi"/>
-        </w:rPr>
-        <w:t>learn_NB_text</w:t>
-      </w:r>
-      <w:proofErr w:type="spellEnd"/>
+        <w:t>def learn_NB_text</w:t>
+      </w:r>
       <w:r>
         <w:rPr>
           <w:rFonts w:cstheme="minorHAnsi"/>
@@ -6904,14 +6958,12 @@
         </w:rPr>
         <w:t xml:space="preserve"> עם </w:t>
       </w:r>
-      <w:proofErr w:type="spellStart"/>
       <w:r>
         <w:rPr>
           <w:rFonts w:cstheme="minorHAnsi"/>
         </w:rPr>
         <w:t>readTrainData</w:t>
       </w:r>
-      <w:proofErr w:type="spellEnd"/>
     </w:p>
     <w:p>
       <w:pPr>
@@ -6934,14 +6986,12 @@
         </w:rPr>
         <w:t xml:space="preserve">הקוד סופר כמה משפטים יש מכל קטגוריה לתוך </w:t>
       </w:r>
-      <w:proofErr w:type="spellStart"/>
       <w:r>
         <w:rPr>
           <w:rFonts w:cstheme="minorHAnsi"/>
         </w:rPr>
         <w:t>category_occurrence_dict</w:t>
       </w:r>
-      <w:proofErr w:type="spellEnd"/>
       <w:r>
         <w:rPr>
           <w:rFonts w:cstheme="minorHAnsi" w:hint="cs"/>
@@ -7137,13 +7187,7 @@
                         <w:rPr>
                           <w:rFonts w:ascii="Cambria Math" w:hAnsi="Cambria Math" w:cstheme="minorHAnsi"/>
                         </w:rPr>
-                        <m:t>#word-occurences</m:t>
-                      </m:r>
-                      <m:r>
-                        <w:rPr>
-                          <w:rFonts w:ascii="Cambria Math" w:hAnsi="Cambria Math" w:cstheme="minorHAnsi"/>
-                        </w:rPr>
-                        <m:t>-in-category+1</m:t>
+                        <m:t>#word-occurences-in-category+1</m:t>
                       </m:r>
                     </m:num>
                     <m:den>
@@ -7252,21 +7296,7 @@
         <w:rPr>
           <w:rFonts w:eastAsiaTheme="minorEastAsia" w:cstheme="minorHAnsi"/>
         </w:rPr>
-        <w:t xml:space="preserve">def </w:t>
-      </w:r>
-      <w:proofErr w:type="spellStart"/>
-      <w:r>
-        <w:rPr>
-          <w:rFonts w:eastAsiaTheme="minorEastAsia" w:cstheme="minorHAnsi"/>
-        </w:rPr>
-        <w:t>ClassifyNB_text</w:t>
-      </w:r>
-      <w:proofErr w:type="spellEnd"/>
-      <w:r>
-        <w:rPr>
-          <w:rFonts w:eastAsiaTheme="minorEastAsia" w:cstheme="minorHAnsi"/>
-        </w:rPr>
-        <w:t>(Pw, P)</w:t>
+        <w:t>def ClassifyNB_text(Pw, P)</w:t>
       </w:r>
       <w:r>
         <w:rPr>
@@ -7301,29 +7331,21 @@
         <w:rPr>
           <w:rFonts w:cstheme="minorHAnsi"/>
         </w:rPr>
-        <w:t>test</w:t>
+        <w:t>test data</w:t>
+      </w:r>
+      <w:r>
+        <w:rPr>
+          <w:rFonts w:cstheme="minorHAnsi" w:hint="cs"/>
+          <w:rtl/>
+        </w:rPr>
+        <w:t xml:space="preserve"> עם </w:t>
       </w:r>
       <w:r>
         <w:rPr>
           <w:rFonts w:cstheme="minorHAnsi"/>
         </w:rPr>
-        <w:t xml:space="preserve"> data</w:t>
-      </w:r>
-      <w:r>
-        <w:rPr>
-          <w:rFonts w:cstheme="minorHAnsi" w:hint="cs"/>
-          <w:rtl/>
-        </w:rPr>
-        <w:t xml:space="preserve"> עם </w:t>
-      </w:r>
-      <w:proofErr w:type="spellStart"/>
-      <w:r>
-        <w:rPr>
-          <w:rFonts w:cstheme="minorHAnsi"/>
-        </w:rPr>
         <w:t>readTrainData</w:t>
       </w:r>
-      <w:proofErr w:type="spellEnd"/>
     </w:p>
     <w:p>
       <w:pPr>
@@ -7924,7 +7946,7 @@
           <w:tab w:val="left" w:pos="1240"/>
         </w:tabs>
         <w:rPr>
-          <w:rFonts w:eastAsiaTheme="minorEastAsia" w:cstheme="minorHAnsi" w:hint="cs"/>
+          <w:rFonts w:eastAsiaTheme="minorEastAsia" w:cstheme="minorHAnsi"/>
           <w:rtl/>
         </w:rPr>
       </w:pPr>
@@ -7967,7 +7989,7 @@
           <w:tab w:val="left" w:pos="1240"/>
         </w:tabs>
         <w:rPr>
-          <w:rFonts w:eastAsiaTheme="minorEastAsia" w:cstheme="minorHAnsi" w:hint="cs"/>
+          <w:rFonts w:eastAsiaTheme="minorEastAsia" w:cstheme="minorHAnsi"/>
           <w:rtl/>
         </w:rPr>
       </w:pPr>
@@ -8844,7 +8866,7 @@
   <w:style w:type="paragraph" w:default="1" w:styleId="Normal">
     <w:name w:val="Normal"/>
     <w:qFormat/>
-    <w:rsid w:val="009731E5"/>
+    <w:rsid w:val="00C83731"/>
     <w:pPr>
       <w:bidi/>
       <w:spacing w:line="254" w:lineRule="auto"/>

</xml_diff>

<commit_message>
HW1 done reports merged :memo:
</commit_message>
<xml_diff>
--- a/HW1/ML_HW1.docx
+++ b/HW1/ML_HW1.docx
@@ -6740,7 +6740,7 @@
           <w:tab w:val="left" w:pos="1240"/>
         </w:tabs>
         <w:rPr>
-          <w:rFonts w:cstheme="minorHAnsi" w:hint="cs"/>
+          <w:rFonts w:cstheme="minorHAnsi"/>
           <w:rtl/>
         </w:rPr>
       </w:pPr>
@@ -6772,7 +6772,6 @@
         </w:tabs>
         <w:rPr>
           <w:rFonts w:cstheme="minorHAnsi"/>
-          <w:rtl/>
         </w:rPr>
       </w:pPr>
     </w:p>
@@ -6782,7 +6781,41 @@
           <w:tab w:val="left" w:pos="1240"/>
         </w:tabs>
         <w:rPr>
+          <w:rFonts w:cstheme="minorHAnsi"/>
+        </w:rPr>
+      </w:pPr>
+    </w:p>
+    <w:p>
+      <w:pPr>
+        <w:tabs>
+          <w:tab w:val="left" w:pos="1240"/>
+        </w:tabs>
+        <w:rPr>
           <w:rFonts w:cstheme="minorHAnsi" w:hint="cs"/>
+          <w:b/>
+          <w:bCs/>
+          <w:rtl/>
+        </w:rPr>
+      </w:pPr>
+    </w:p>
+    <w:p>
+      <w:pPr>
+        <w:tabs>
+          <w:tab w:val="left" w:pos="1240"/>
+        </w:tabs>
+        <w:rPr>
+          <w:rFonts w:cstheme="minorHAnsi"/>
+          <w:rtl/>
+        </w:rPr>
+      </w:pPr>
+    </w:p>
+    <w:p>
+      <w:pPr>
+        <w:tabs>
+          <w:tab w:val="left" w:pos="1240"/>
+        </w:tabs>
+        <w:rPr>
+          <w:rFonts w:cstheme="minorHAnsi"/>
         </w:rPr>
       </w:pPr>
     </w:p>
@@ -6894,8 +6927,16 @@
         <w:rPr>
           <w:rFonts w:cstheme="minorHAnsi"/>
         </w:rPr>
-        <w:t>def learn_NB_text</w:t>
-      </w:r>
+        <w:t xml:space="preserve">def </w:t>
+      </w:r>
+      <w:proofErr w:type="spellStart"/>
+      <w:r>
+        <w:rPr>
+          <w:rFonts w:cstheme="minorHAnsi"/>
+        </w:rPr>
+        <w:t>learn_NB_text</w:t>
+      </w:r>
+      <w:proofErr w:type="spellEnd"/>
       <w:r>
         <w:rPr>
           <w:rFonts w:cstheme="minorHAnsi"/>
@@ -6958,12 +6999,14 @@
         </w:rPr>
         <w:t xml:space="preserve"> עם </w:t>
       </w:r>
+      <w:proofErr w:type="spellStart"/>
       <w:r>
         <w:rPr>
           <w:rFonts w:cstheme="minorHAnsi"/>
         </w:rPr>
         <w:t>readTrainData</w:t>
       </w:r>
+      <w:proofErr w:type="spellEnd"/>
     </w:p>
     <w:p>
       <w:pPr>
@@ -6986,12 +7029,14 @@
         </w:rPr>
         <w:t xml:space="preserve">הקוד סופר כמה משפטים יש מכל קטגוריה לתוך </w:t>
       </w:r>
+      <w:proofErr w:type="spellStart"/>
       <w:r>
         <w:rPr>
           <w:rFonts w:cstheme="minorHAnsi"/>
         </w:rPr>
         <w:t>category_occurrence_dict</w:t>
       </w:r>
+      <w:proofErr w:type="spellEnd"/>
       <w:r>
         <w:rPr>
           <w:rFonts w:cstheme="minorHAnsi" w:hint="cs"/>
@@ -7296,7 +7341,21 @@
         <w:rPr>
           <w:rFonts w:eastAsiaTheme="minorEastAsia" w:cstheme="minorHAnsi"/>
         </w:rPr>
-        <w:t>def ClassifyNB_text(Pw, P)</w:t>
+        <w:t xml:space="preserve">def </w:t>
+      </w:r>
+      <w:proofErr w:type="spellStart"/>
+      <w:r>
+        <w:rPr>
+          <w:rFonts w:eastAsiaTheme="minorEastAsia" w:cstheme="minorHAnsi"/>
+        </w:rPr>
+        <w:t>ClassifyNB_text</w:t>
+      </w:r>
+      <w:proofErr w:type="spellEnd"/>
+      <w:r>
+        <w:rPr>
+          <w:rFonts w:eastAsiaTheme="minorEastAsia" w:cstheme="minorHAnsi"/>
+        </w:rPr>
+        <w:t>(Pw, P)</w:t>
       </w:r>
       <w:r>
         <w:rPr>
@@ -7340,12 +7399,14 @@
         </w:rPr>
         <w:t xml:space="preserve"> עם </w:t>
       </w:r>
+      <w:proofErr w:type="spellStart"/>
       <w:r>
         <w:rPr>
           <w:rFonts w:cstheme="minorHAnsi"/>
         </w:rPr>
         <w:t>readTrainData</w:t>
       </w:r>
+      <w:proofErr w:type="spellEnd"/>
     </w:p>
     <w:p>
       <w:pPr>

</xml_diff>